<commit_message>
seond commit in R1
</commit_message>
<xml_diff>
--- a/Notes.docx
+++ b/Notes.docx
@@ -15,6 +15,20 @@
         </w:rPr>
         <w:t xml:space="preserve">This is new text. </w:t>
       </w:r>
+      <w:r>
+        <w:rPr>
+          <w:rFonts w:cstheme="minorHAnsi"/>
+        </w:rPr>
+        <w:t>Line 2 added</w:t>
+      </w:r>
+    </w:p>
+    <w:p>
+      <w:pPr>
+        <w:spacing w:after="0" w:line="240" w:lineRule="auto"/>
+        <w:rPr>
+          <w:rFonts w:cstheme="minorHAnsi"/>
+        </w:rPr>
+      </w:pPr>
       <w:r>
         <w:rPr>
           <w:rFonts w:cstheme="minorHAnsi"/>
@@ -882,6 +896,7 @@
           <w:sz w:val="20"/>
           <w:szCs w:val="20"/>
         </w:rPr>
+        <w:lastRenderedPageBreak/>
         <w:t>Sprint can be cancelled by the PO if the sprint goal becomes obsolete.</w:t>
       </w:r>
     </w:p>
@@ -2197,6 +2212,7 @@
           <w:sz w:val="20"/>
           <w:szCs w:val="20"/>
         </w:rPr>
+        <w:lastRenderedPageBreak/>
         <w:t xml:space="preserve">In Sprint Planning, the team </w:t>
       </w:r>
       <w:r>
@@ -2261,1421 +2277,1420 @@
           <w:sz w:val="20"/>
           <w:szCs w:val="20"/>
         </w:rPr>
+        <w:t xml:space="preserve">Specific user stories are added from the </w:t>
+      </w:r>
+      <w:r>
+        <w:rPr>
+          <w:rFonts w:cstheme="minorHAnsi"/>
+          <w:sz w:val="20"/>
+          <w:szCs w:val="20"/>
+        </w:rPr>
+        <w:t>PBI</w:t>
+      </w:r>
+      <w:r>
+        <w:rPr>
+          <w:rFonts w:cstheme="minorHAnsi"/>
+          <w:sz w:val="20"/>
+          <w:szCs w:val="20"/>
+        </w:rPr>
+        <w:t xml:space="preserve"> </w:t>
+      </w:r>
+      <w:r>
+        <w:rPr>
+          <w:rFonts w:cstheme="minorHAnsi"/>
+          <w:sz w:val="20"/>
+          <w:szCs w:val="20"/>
+        </w:rPr>
+        <w:t xml:space="preserve">to the </w:t>
+      </w:r>
+      <w:r>
+        <w:rPr>
+          <w:rFonts w:cstheme="minorHAnsi"/>
+          <w:sz w:val="20"/>
+          <w:szCs w:val="20"/>
+        </w:rPr>
+        <w:t>Sprint Backlog</w:t>
+      </w:r>
+      <w:r>
+        <w:rPr>
+          <w:rFonts w:cstheme="minorHAnsi"/>
+          <w:sz w:val="20"/>
+          <w:szCs w:val="20"/>
+        </w:rPr>
+        <w:t xml:space="preserve"> </w:t>
+      </w:r>
+      <w:r>
+        <w:rPr>
+          <w:rFonts w:cstheme="minorHAnsi"/>
+          <w:sz w:val="20"/>
+          <w:szCs w:val="20"/>
+        </w:rPr>
+        <w:t>by the Developers.</w:t>
+      </w:r>
+    </w:p>
+    <w:p>
+      <w:pPr>
+        <w:pStyle w:val="ListParagraph"/>
+        <w:numPr>
+          <w:ilvl w:val="0"/>
+          <w:numId w:val="6"/>
+        </w:numPr>
+        <w:spacing w:after="0" w:line="240" w:lineRule="auto"/>
+        <w:ind w:left="851" w:hanging="284"/>
+        <w:rPr>
+          <w:rFonts w:cstheme="minorHAnsi"/>
+          <w:sz w:val="20"/>
+          <w:szCs w:val="20"/>
+        </w:rPr>
+      </w:pPr>
+      <w:r>
+        <w:rPr>
+          <w:rFonts w:cstheme="minorHAnsi"/>
+          <w:sz w:val="20"/>
+          <w:szCs w:val="20"/>
+        </w:rPr>
+        <w:t>Sprint Goal is set by the entire Scrum team</w:t>
+      </w:r>
+    </w:p>
+    <w:p>
+      <w:pPr>
+        <w:pStyle w:val="ListParagraph"/>
+        <w:numPr>
+          <w:ilvl w:val="0"/>
+          <w:numId w:val="6"/>
+        </w:numPr>
+        <w:spacing w:after="0" w:line="240" w:lineRule="auto"/>
+        <w:ind w:left="851" w:hanging="284"/>
+        <w:rPr>
+          <w:rFonts w:cstheme="minorHAnsi"/>
+          <w:sz w:val="20"/>
+          <w:szCs w:val="20"/>
+        </w:rPr>
+      </w:pPr>
+      <w:r>
+        <w:rPr>
+          <w:rFonts w:cstheme="minorHAnsi"/>
+          <w:sz w:val="20"/>
+          <w:szCs w:val="20"/>
+        </w:rPr>
+        <w:t>Developers b</w:t>
+      </w:r>
+      <w:r>
+        <w:rPr>
+          <w:rFonts w:cstheme="minorHAnsi"/>
+          <w:sz w:val="20"/>
+          <w:szCs w:val="20"/>
+        </w:rPr>
+        <w:t xml:space="preserve">reak down user stories into tasks </w:t>
+      </w:r>
+      <w:r>
+        <w:rPr>
+          <w:rFonts w:cstheme="minorHAnsi"/>
+          <w:sz w:val="20"/>
+          <w:szCs w:val="20"/>
+        </w:rPr>
+        <w:t>or subtasks</w:t>
+      </w:r>
+      <w:r>
+        <w:rPr>
+          <w:rFonts w:cstheme="minorHAnsi"/>
+          <w:sz w:val="20"/>
+          <w:szCs w:val="20"/>
+        </w:rPr>
+        <w:t xml:space="preserve"> as needed</w:t>
+      </w:r>
+    </w:p>
+    <w:p>
+      <w:pPr>
+        <w:pStyle w:val="ListParagraph"/>
+        <w:numPr>
+          <w:ilvl w:val="0"/>
+          <w:numId w:val="6"/>
+        </w:numPr>
+        <w:spacing w:after="0" w:line="240" w:lineRule="auto"/>
+        <w:ind w:left="851" w:hanging="284"/>
+        <w:rPr>
+          <w:rFonts w:cstheme="minorHAnsi"/>
+          <w:sz w:val="20"/>
+          <w:szCs w:val="20"/>
+        </w:rPr>
+      </w:pPr>
+      <w:r>
+        <w:rPr>
+          <w:rFonts w:cstheme="minorHAnsi"/>
+          <w:sz w:val="20"/>
+          <w:szCs w:val="20"/>
+        </w:rPr>
+        <w:t>Should not exceed 8 hrs for a 1 month sprint</w:t>
+      </w:r>
+      <w:r>
+        <w:rPr>
+          <w:rFonts w:cstheme="minorHAnsi"/>
+          <w:sz w:val="20"/>
+          <w:szCs w:val="20"/>
+        </w:rPr>
+        <w:t>, shorter for shorter sprints</w:t>
+      </w:r>
+    </w:p>
+    <w:p>
+      <w:pPr>
+        <w:pStyle w:val="ListParagraph"/>
+        <w:numPr>
+          <w:ilvl w:val="0"/>
+          <w:numId w:val="6"/>
+        </w:numPr>
+        <w:spacing w:after="0" w:line="240" w:lineRule="auto"/>
+        <w:ind w:left="851" w:hanging="284"/>
+        <w:rPr>
+          <w:rFonts w:cstheme="minorHAnsi"/>
+          <w:sz w:val="20"/>
+          <w:szCs w:val="20"/>
+        </w:rPr>
+      </w:pPr>
+      <w:r>
+        <w:rPr>
+          <w:rFonts w:cstheme="minorHAnsi"/>
+          <w:sz w:val="20"/>
+          <w:szCs w:val="20"/>
+        </w:rPr>
+        <w:t>Covers 3 topics: WHY – defining the sprint goal, WHAT – what needs to be done, HOW – how the work will be done</w:t>
+      </w:r>
+      <w:r>
+        <w:rPr>
+          <w:rFonts w:cstheme="minorHAnsi"/>
+          <w:sz w:val="20"/>
+          <w:szCs w:val="20"/>
+        </w:rPr>
+        <w:t>(breaking the stories into tasks)</w:t>
+      </w:r>
+    </w:p>
+    <w:p>
+      <w:pPr>
+        <w:pStyle w:val="ListParagraph"/>
+        <w:spacing w:after="0" w:line="240" w:lineRule="auto"/>
+        <w:ind w:left="851"/>
+        <w:rPr>
+          <w:rFonts w:cstheme="minorHAnsi"/>
+          <w:sz w:val="20"/>
+          <w:szCs w:val="20"/>
+        </w:rPr>
+      </w:pPr>
+    </w:p>
+    <w:p>
+      <w:pPr>
+        <w:spacing w:after="0" w:line="240" w:lineRule="auto"/>
+        <w:rPr>
+          <w:rFonts w:cstheme="minorHAnsi"/>
+          <w:sz w:val="20"/>
+          <w:szCs w:val="20"/>
+        </w:rPr>
+      </w:pPr>
+    </w:p>
+    <w:p>
+      <w:pPr>
+        <w:pStyle w:val="ListParagraph"/>
+        <w:numPr>
+          <w:ilvl w:val="0"/>
+          <w:numId w:val="2"/>
+        </w:numPr>
+        <w:spacing w:after="0" w:line="240" w:lineRule="auto"/>
+        <w:rPr>
+          <w:rFonts w:cstheme="minorHAnsi"/>
+          <w:sz w:val="20"/>
+          <w:szCs w:val="20"/>
+        </w:rPr>
+      </w:pPr>
+      <w:r>
+        <w:rPr>
+          <w:rFonts w:cstheme="minorHAnsi"/>
+          <w:sz w:val="20"/>
+          <w:szCs w:val="20"/>
+        </w:rPr>
+        <w:t xml:space="preserve">Daily Scrum – </w:t>
+      </w:r>
+    </w:p>
+    <w:p>
+      <w:pPr>
+        <w:pStyle w:val="ListParagraph"/>
+        <w:numPr>
+          <w:ilvl w:val="0"/>
+          <w:numId w:val="6"/>
+        </w:numPr>
+        <w:spacing w:after="0" w:line="240" w:lineRule="auto"/>
+        <w:ind w:left="851" w:hanging="284"/>
+        <w:rPr>
+          <w:rFonts w:cstheme="minorHAnsi"/>
+          <w:sz w:val="20"/>
+          <w:szCs w:val="20"/>
+        </w:rPr>
+      </w:pPr>
+      <w:r>
+        <w:rPr>
+          <w:rFonts w:cstheme="minorHAnsi"/>
+          <w:sz w:val="20"/>
+          <w:szCs w:val="20"/>
+        </w:rPr>
+        <w:t>short meeting in which team members check in and plan for the day</w:t>
+      </w:r>
+      <w:r>
+        <w:rPr>
+          <w:rFonts w:cstheme="minorHAnsi"/>
+          <w:sz w:val="20"/>
+          <w:szCs w:val="20"/>
+        </w:rPr>
+        <w:t>.</w:t>
+      </w:r>
+    </w:p>
+    <w:p>
+      <w:pPr>
+        <w:pStyle w:val="ListParagraph"/>
+        <w:numPr>
+          <w:ilvl w:val="0"/>
+          <w:numId w:val="6"/>
+        </w:numPr>
+        <w:spacing w:after="0" w:line="240" w:lineRule="auto"/>
+        <w:ind w:left="851" w:hanging="284"/>
+        <w:rPr>
+          <w:rFonts w:cstheme="minorHAnsi"/>
+          <w:sz w:val="20"/>
+          <w:szCs w:val="20"/>
+        </w:rPr>
+      </w:pPr>
+      <w:r>
+        <w:rPr>
+          <w:rFonts w:cstheme="minorHAnsi"/>
+          <w:sz w:val="20"/>
+          <w:szCs w:val="20"/>
+        </w:rPr>
+        <w:t xml:space="preserve">check </w:t>
+      </w:r>
+      <w:r>
+        <w:rPr>
+          <w:rFonts w:cstheme="minorHAnsi"/>
+          <w:sz w:val="20"/>
+          <w:szCs w:val="20"/>
+        </w:rPr>
+        <w:t>progress toward the sprint goal</w:t>
+      </w:r>
+      <w:r>
+        <w:rPr>
+          <w:rFonts w:cstheme="minorHAnsi"/>
+          <w:sz w:val="20"/>
+          <w:szCs w:val="20"/>
+        </w:rPr>
+        <w:t>, adapt sprint backlog as necessary</w:t>
+      </w:r>
+    </w:p>
+    <w:p>
+      <w:pPr>
+        <w:pStyle w:val="ListParagraph"/>
+        <w:numPr>
+          <w:ilvl w:val="0"/>
+          <w:numId w:val="6"/>
+        </w:numPr>
+        <w:spacing w:after="0" w:line="240" w:lineRule="auto"/>
+        <w:ind w:left="851" w:hanging="284"/>
+        <w:rPr>
+          <w:rFonts w:cstheme="minorHAnsi"/>
+          <w:sz w:val="20"/>
+          <w:szCs w:val="20"/>
+        </w:rPr>
+      </w:pPr>
+      <w:r>
+        <w:rPr>
+          <w:rFonts w:cstheme="minorHAnsi"/>
+          <w:sz w:val="20"/>
+          <w:szCs w:val="20"/>
+        </w:rPr>
+        <w:t>call out issues or blockers</w:t>
+      </w:r>
+    </w:p>
+    <w:p>
+      <w:pPr>
+        <w:pStyle w:val="ListParagraph"/>
+        <w:numPr>
+          <w:ilvl w:val="0"/>
+          <w:numId w:val="6"/>
+        </w:numPr>
+        <w:spacing w:after="0" w:line="240" w:lineRule="auto"/>
+        <w:ind w:left="851" w:hanging="284"/>
+        <w:rPr>
+          <w:rFonts w:cstheme="minorHAnsi"/>
+          <w:sz w:val="20"/>
+          <w:szCs w:val="20"/>
+        </w:rPr>
+      </w:pPr>
+      <w:r>
+        <w:rPr>
+          <w:rFonts w:cstheme="minorHAnsi"/>
+          <w:sz w:val="20"/>
+          <w:szCs w:val="20"/>
+        </w:rPr>
+        <w:t>only developers are required to be present as per the scrum guide, PO and SM can attend if actively working as developers.</w:t>
+      </w:r>
+    </w:p>
+    <w:p>
+      <w:pPr>
+        <w:pStyle w:val="ListParagraph"/>
+        <w:numPr>
+          <w:ilvl w:val="0"/>
+          <w:numId w:val="6"/>
+        </w:numPr>
+        <w:spacing w:after="0" w:line="240" w:lineRule="auto"/>
+        <w:ind w:left="851" w:hanging="284"/>
+        <w:rPr>
+          <w:rFonts w:cstheme="minorHAnsi"/>
+          <w:sz w:val="20"/>
+          <w:szCs w:val="20"/>
+        </w:rPr>
+      </w:pPr>
+      <w:r>
+        <w:rPr>
+          <w:rFonts w:cstheme="minorHAnsi"/>
+          <w:sz w:val="20"/>
+          <w:szCs w:val="20"/>
+        </w:rPr>
+        <w:t>SM needs to ensure that the Devs have this meeting and keep it timeboxed</w:t>
+      </w:r>
+      <w:r>
+        <w:rPr>
+          <w:rFonts w:cstheme="minorHAnsi"/>
+          <w:sz w:val="20"/>
+          <w:szCs w:val="20"/>
+        </w:rPr>
+        <w:t xml:space="preserve"> (15 mins)</w:t>
+      </w:r>
+    </w:p>
+    <w:p>
+      <w:pPr>
+        <w:pStyle w:val="ListParagraph"/>
+        <w:numPr>
+          <w:ilvl w:val="0"/>
+          <w:numId w:val="6"/>
+        </w:numPr>
+        <w:spacing w:after="0" w:line="240" w:lineRule="auto"/>
+        <w:ind w:left="851" w:hanging="284"/>
+        <w:rPr>
+          <w:rFonts w:cstheme="minorHAnsi"/>
+          <w:sz w:val="20"/>
+          <w:szCs w:val="20"/>
+        </w:rPr>
+      </w:pPr>
+      <w:r>
+        <w:rPr>
+          <w:rFonts w:cstheme="minorHAnsi"/>
+          <w:sz w:val="20"/>
+          <w:szCs w:val="20"/>
+        </w:rPr>
+        <w:t>Developers are responsible for conducting daily Scrum.</w:t>
+      </w:r>
+    </w:p>
+    <w:p>
+      <w:pPr>
+        <w:pStyle w:val="ListParagraph"/>
+        <w:numPr>
+          <w:ilvl w:val="0"/>
+          <w:numId w:val="6"/>
+        </w:numPr>
+        <w:spacing w:after="0" w:line="240" w:lineRule="auto"/>
+        <w:ind w:left="851" w:hanging="284"/>
+        <w:rPr>
+          <w:rFonts w:cstheme="minorHAnsi"/>
+          <w:sz w:val="20"/>
+          <w:szCs w:val="20"/>
+        </w:rPr>
+      </w:pPr>
+      <w:r>
+        <w:rPr>
+          <w:rFonts w:cstheme="minorHAnsi"/>
+          <w:sz w:val="20"/>
+          <w:szCs w:val="20"/>
+        </w:rPr>
+        <w:t xml:space="preserve">Scrum Guide 2020 does not require the </w:t>
+      </w:r>
+      <w:r>
+        <w:rPr>
+          <w:rFonts w:cstheme="minorHAnsi"/>
+          <w:sz w:val="20"/>
+          <w:szCs w:val="20"/>
+        </w:rPr>
+        <w:t>D</w:t>
+      </w:r>
+      <w:r>
+        <w:rPr>
+          <w:rFonts w:cstheme="minorHAnsi"/>
+          <w:sz w:val="20"/>
+          <w:szCs w:val="20"/>
+        </w:rPr>
+        <w:t>evs to stick to the 3 question format, they can choose any format as long as the format focusses towards sprint goal.</w:t>
+      </w:r>
+    </w:p>
+    <w:p>
+      <w:pPr>
+        <w:spacing w:after="0" w:line="240" w:lineRule="auto"/>
+        <w:rPr>
+          <w:rFonts w:cstheme="minorHAnsi"/>
+          <w:sz w:val="20"/>
+          <w:szCs w:val="20"/>
+        </w:rPr>
+      </w:pPr>
+    </w:p>
+    <w:p>
+      <w:pPr>
+        <w:pStyle w:val="ListParagraph"/>
+        <w:spacing w:after="0" w:line="240" w:lineRule="auto"/>
+        <w:rPr>
+          <w:rFonts w:cstheme="minorHAnsi"/>
+          <w:sz w:val="20"/>
+          <w:szCs w:val="20"/>
+        </w:rPr>
+      </w:pPr>
+    </w:p>
+    <w:p>
+      <w:pPr>
+        <w:pStyle w:val="ListParagraph"/>
+        <w:numPr>
+          <w:ilvl w:val="0"/>
+          <w:numId w:val="2"/>
+        </w:numPr>
+        <w:spacing w:after="0" w:line="240" w:lineRule="auto"/>
+        <w:rPr>
+          <w:rFonts w:cstheme="minorHAnsi"/>
+          <w:sz w:val="20"/>
+          <w:szCs w:val="20"/>
+        </w:rPr>
+      </w:pPr>
+      <w:r>
+        <w:rPr>
+          <w:rFonts w:cstheme="minorHAnsi"/>
+          <w:sz w:val="20"/>
+          <w:szCs w:val="20"/>
+        </w:rPr>
+        <w:t xml:space="preserve">Sprint Review </w:t>
+      </w:r>
+      <w:r>
+        <w:rPr>
+          <w:rFonts w:cstheme="minorHAnsi"/>
+          <w:sz w:val="20"/>
+          <w:szCs w:val="20"/>
+        </w:rPr>
+        <w:t>–</w:t>
+      </w:r>
+      <w:r>
+        <w:rPr>
+          <w:rFonts w:cstheme="minorHAnsi"/>
+          <w:sz w:val="20"/>
+          <w:szCs w:val="20"/>
+        </w:rPr>
+        <w:t xml:space="preserve"> </w:t>
+      </w:r>
+    </w:p>
+    <w:p>
+      <w:pPr>
+        <w:pStyle w:val="ListParagraph"/>
+        <w:numPr>
+          <w:ilvl w:val="0"/>
+          <w:numId w:val="6"/>
+        </w:numPr>
+        <w:spacing w:after="0" w:line="240" w:lineRule="auto"/>
+        <w:ind w:left="851" w:hanging="284"/>
+        <w:rPr>
+          <w:rFonts w:cstheme="minorHAnsi"/>
+          <w:sz w:val="20"/>
+          <w:szCs w:val="20"/>
+        </w:rPr>
+      </w:pPr>
+      <w:r>
+        <w:rPr>
+          <w:rFonts w:cstheme="minorHAnsi"/>
+          <w:sz w:val="20"/>
+          <w:szCs w:val="20"/>
+        </w:rPr>
+        <w:t xml:space="preserve">Occurs at the end of the sprint, </w:t>
+      </w:r>
+      <w:r>
+        <w:rPr>
+          <w:rFonts w:cstheme="minorHAnsi"/>
+          <w:sz w:val="20"/>
+          <w:szCs w:val="20"/>
+        </w:rPr>
+        <w:t>requires</w:t>
+      </w:r>
+      <w:r>
+        <w:rPr>
+          <w:rFonts w:cstheme="minorHAnsi"/>
+          <w:sz w:val="20"/>
+          <w:szCs w:val="20"/>
+        </w:rPr>
+        <w:t xml:space="preserve"> everyone in the Scrum Team</w:t>
+      </w:r>
+      <w:r>
+        <w:rPr>
+          <w:rFonts w:cstheme="minorHAnsi"/>
+          <w:sz w:val="20"/>
+          <w:szCs w:val="20"/>
+        </w:rPr>
+        <w:t xml:space="preserve"> and also the stakeholders.</w:t>
+      </w:r>
+    </w:p>
+    <w:p>
+      <w:pPr>
+        <w:pStyle w:val="ListParagraph"/>
+        <w:numPr>
+          <w:ilvl w:val="0"/>
+          <w:numId w:val="6"/>
+        </w:numPr>
+        <w:spacing w:after="0" w:line="240" w:lineRule="auto"/>
+        <w:ind w:left="851" w:hanging="284"/>
+        <w:rPr>
+          <w:rFonts w:cstheme="minorHAnsi"/>
+          <w:sz w:val="20"/>
+          <w:szCs w:val="20"/>
+        </w:rPr>
+      </w:pPr>
+      <w:r>
+        <w:rPr>
+          <w:rFonts w:cstheme="minorHAnsi"/>
+          <w:sz w:val="20"/>
+          <w:szCs w:val="20"/>
+        </w:rPr>
+        <w:t>S</w:t>
+      </w:r>
+      <w:r>
+        <w:rPr>
+          <w:rFonts w:cstheme="minorHAnsi"/>
+          <w:sz w:val="20"/>
+          <w:szCs w:val="20"/>
+        </w:rPr>
+        <w:t>ession to review the work completed and showcase it to stakeholders</w:t>
+      </w:r>
+      <w:r>
+        <w:rPr>
+          <w:rFonts w:cstheme="minorHAnsi"/>
+          <w:sz w:val="20"/>
+          <w:szCs w:val="20"/>
+        </w:rPr>
+        <w:t xml:space="preserve">, </w:t>
+      </w:r>
+      <w:r>
+        <w:rPr>
+          <w:rFonts w:cstheme="minorHAnsi"/>
+          <w:sz w:val="20"/>
+          <w:szCs w:val="20"/>
+        </w:rPr>
+        <w:t>gain feedback.</w:t>
+      </w:r>
+    </w:p>
+    <w:p>
+      <w:pPr>
+        <w:pStyle w:val="ListParagraph"/>
+        <w:numPr>
+          <w:ilvl w:val="0"/>
+          <w:numId w:val="6"/>
+        </w:numPr>
+        <w:spacing w:after="0" w:line="240" w:lineRule="auto"/>
+        <w:ind w:left="851" w:hanging="284"/>
+        <w:rPr>
+          <w:rFonts w:cstheme="minorHAnsi"/>
+          <w:sz w:val="20"/>
+          <w:szCs w:val="20"/>
+        </w:rPr>
+      </w:pPr>
+      <w:r>
+        <w:rPr>
+          <w:rFonts w:cstheme="minorHAnsi"/>
+          <w:sz w:val="20"/>
+          <w:szCs w:val="20"/>
+        </w:rPr>
+        <w:t xml:space="preserve">As per scrum guide: </w:t>
+      </w:r>
+      <w:r>
+        <w:rPr>
+          <w:rFonts w:cstheme="minorHAnsi"/>
+          <w:sz w:val="20"/>
+          <w:szCs w:val="20"/>
+        </w:rPr>
+        <w:t>it’s</w:t>
+      </w:r>
+      <w:r>
+        <w:rPr>
+          <w:rFonts w:cstheme="minorHAnsi"/>
+          <w:sz w:val="20"/>
+          <w:szCs w:val="20"/>
+        </w:rPr>
+        <w:t xml:space="preserve"> an event to inspect the increment and adapt PB immediately</w:t>
+      </w:r>
+    </w:p>
+    <w:p>
+      <w:pPr>
+        <w:pStyle w:val="ListParagraph"/>
+        <w:numPr>
+          <w:ilvl w:val="0"/>
+          <w:numId w:val="6"/>
+        </w:numPr>
+        <w:spacing w:after="0" w:line="240" w:lineRule="auto"/>
+        <w:ind w:left="851" w:hanging="284"/>
+        <w:rPr>
+          <w:rFonts w:cstheme="minorHAnsi"/>
+          <w:sz w:val="20"/>
+          <w:szCs w:val="20"/>
+        </w:rPr>
+      </w:pPr>
+      <w:r>
+        <w:rPr>
+          <w:rFonts w:cstheme="minorHAnsi"/>
+          <w:sz w:val="20"/>
+          <w:szCs w:val="20"/>
+        </w:rPr>
+        <w:t>Discuss the progress toward the Product Goal</w:t>
+      </w:r>
+    </w:p>
+    <w:p>
+      <w:pPr>
+        <w:pStyle w:val="ListParagraph"/>
+        <w:numPr>
+          <w:ilvl w:val="0"/>
+          <w:numId w:val="6"/>
+        </w:numPr>
+        <w:spacing w:after="0" w:line="240" w:lineRule="auto"/>
+        <w:ind w:left="851" w:hanging="284"/>
+        <w:rPr>
+          <w:rFonts w:cstheme="minorHAnsi"/>
+          <w:sz w:val="20"/>
+          <w:szCs w:val="20"/>
+        </w:rPr>
+      </w:pPr>
+      <w:r>
+        <w:rPr>
+          <w:rFonts w:cstheme="minorHAnsi"/>
+          <w:sz w:val="20"/>
+          <w:szCs w:val="20"/>
+        </w:rPr>
+        <w:t>Collaborate on what to do next</w:t>
+      </w:r>
+      <w:r>
+        <w:rPr>
+          <w:rFonts w:cstheme="minorHAnsi"/>
+          <w:sz w:val="20"/>
+          <w:szCs w:val="20"/>
+        </w:rPr>
+        <w:t>, future adaptations.</w:t>
+      </w:r>
+      <w:r>
+        <w:rPr>
+          <w:rFonts w:cstheme="minorHAnsi"/>
+          <w:sz w:val="20"/>
+          <w:szCs w:val="20"/>
+        </w:rPr>
+        <w:t xml:space="preserve"> Consider what the next most valuable thing to do is and update the Product Backlog</w:t>
+      </w:r>
+      <w:r>
+        <w:rPr>
+          <w:rFonts w:cstheme="minorHAnsi"/>
+          <w:sz w:val="20"/>
+          <w:szCs w:val="20"/>
+        </w:rPr>
+        <w:t>, identify possible items that can be selected in the next sprin</w:t>
+      </w:r>
+      <w:r>
+        <w:rPr>
+          <w:rFonts w:cstheme="minorHAnsi"/>
+          <w:sz w:val="20"/>
+          <w:szCs w:val="20"/>
+        </w:rPr>
+        <w:t>t.</w:t>
+      </w:r>
+    </w:p>
+    <w:p>
+      <w:pPr>
+        <w:pStyle w:val="ListParagraph"/>
+        <w:numPr>
+          <w:ilvl w:val="0"/>
+          <w:numId w:val="6"/>
+        </w:numPr>
+        <w:spacing w:after="0" w:line="240" w:lineRule="auto"/>
+        <w:ind w:left="851" w:hanging="284"/>
+        <w:rPr>
+          <w:rFonts w:cstheme="minorHAnsi"/>
+          <w:sz w:val="20"/>
+          <w:szCs w:val="20"/>
+        </w:rPr>
+      </w:pPr>
+      <w:r>
+        <w:rPr>
+          <w:rFonts w:cstheme="minorHAnsi"/>
+          <w:sz w:val="20"/>
+          <w:szCs w:val="20"/>
+        </w:rPr>
+        <w:t xml:space="preserve">Should not exceed 4 hrs for a </w:t>
+      </w:r>
+      <w:r>
+        <w:rPr>
+          <w:rFonts w:cstheme="minorHAnsi"/>
+          <w:sz w:val="20"/>
+          <w:szCs w:val="20"/>
+        </w:rPr>
+        <w:t>1-</w:t>
+      </w:r>
+      <w:r>
+        <w:rPr>
+          <w:rFonts w:cstheme="minorHAnsi"/>
+          <w:sz w:val="20"/>
+          <w:szCs w:val="20"/>
+        </w:rPr>
+        <w:t>month sprint</w:t>
+      </w:r>
+    </w:p>
+    <w:p>
+      <w:pPr>
+        <w:spacing w:after="0" w:line="240" w:lineRule="auto"/>
+        <w:rPr>
+          <w:rFonts w:cstheme="minorHAnsi"/>
+          <w:sz w:val="20"/>
+          <w:szCs w:val="20"/>
+        </w:rPr>
+      </w:pPr>
+    </w:p>
+    <w:p>
+      <w:pPr>
+        <w:spacing w:after="0" w:line="240" w:lineRule="auto"/>
+        <w:rPr>
+          <w:rFonts w:cstheme="minorHAnsi"/>
+          <w:sz w:val="20"/>
+          <w:szCs w:val="20"/>
+        </w:rPr>
+      </w:pPr>
+    </w:p>
+    <w:p>
+      <w:pPr>
+        <w:pStyle w:val="ListParagraph"/>
+        <w:numPr>
+          <w:ilvl w:val="0"/>
+          <w:numId w:val="2"/>
+        </w:numPr>
+        <w:spacing w:after="0" w:line="240" w:lineRule="auto"/>
+        <w:rPr>
+          <w:rFonts w:cstheme="minorHAnsi"/>
+          <w:sz w:val="20"/>
+          <w:szCs w:val="20"/>
+        </w:rPr>
+      </w:pPr>
+      <w:r>
+        <w:rPr>
+          <w:rFonts w:cstheme="minorHAnsi"/>
+          <w:sz w:val="20"/>
+          <w:szCs w:val="20"/>
+        </w:rPr>
+        <w:t xml:space="preserve">Sprint Retrospective </w:t>
+      </w:r>
+      <w:r>
+        <w:rPr>
+          <w:rFonts w:cstheme="minorHAnsi"/>
+          <w:sz w:val="20"/>
+          <w:szCs w:val="20"/>
+        </w:rPr>
+        <w:t>–</w:t>
+      </w:r>
+      <w:r>
+        <w:rPr>
+          <w:rFonts w:cstheme="minorHAnsi"/>
+          <w:sz w:val="20"/>
+          <w:szCs w:val="20"/>
+        </w:rPr>
+        <w:t xml:space="preserve"> </w:t>
+      </w:r>
+    </w:p>
+    <w:p>
+      <w:pPr>
+        <w:pStyle w:val="ListParagraph"/>
+        <w:numPr>
+          <w:ilvl w:val="0"/>
+          <w:numId w:val="6"/>
+        </w:numPr>
+        <w:spacing w:after="0" w:line="240" w:lineRule="auto"/>
+        <w:ind w:left="851" w:hanging="284"/>
+        <w:rPr>
+          <w:rFonts w:cstheme="minorHAnsi"/>
+          <w:sz w:val="20"/>
+          <w:szCs w:val="20"/>
+        </w:rPr>
+      </w:pPr>
+      <w:r>
+        <w:rPr>
+          <w:rFonts w:cstheme="minorHAnsi"/>
+          <w:sz w:val="20"/>
+          <w:szCs w:val="20"/>
+        </w:rPr>
+        <w:t xml:space="preserve">Occurs at the end of the sprint, </w:t>
+      </w:r>
+      <w:r>
+        <w:rPr>
+          <w:rFonts w:cstheme="minorHAnsi"/>
+          <w:sz w:val="20"/>
+          <w:szCs w:val="20"/>
+        </w:rPr>
+        <w:t xml:space="preserve">requires </w:t>
+      </w:r>
+      <w:r>
+        <w:rPr>
+          <w:rFonts w:cstheme="minorHAnsi"/>
+          <w:sz w:val="20"/>
+          <w:szCs w:val="20"/>
+        </w:rPr>
+        <w:t>everyone in the Scrum Team.</w:t>
+      </w:r>
+    </w:p>
+    <w:p>
+      <w:pPr>
+        <w:pStyle w:val="ListParagraph"/>
+        <w:numPr>
+          <w:ilvl w:val="0"/>
+          <w:numId w:val="6"/>
+        </w:numPr>
+        <w:spacing w:after="0" w:line="240" w:lineRule="auto"/>
+        <w:ind w:left="851" w:hanging="284"/>
+        <w:rPr>
+          <w:rFonts w:cstheme="minorHAnsi"/>
+          <w:sz w:val="20"/>
+          <w:szCs w:val="20"/>
+        </w:rPr>
+      </w:pPr>
+      <w:r>
+        <w:rPr>
+          <w:rFonts w:cstheme="minorHAnsi"/>
+          <w:sz w:val="20"/>
+          <w:szCs w:val="20"/>
+        </w:rPr>
+        <w:t xml:space="preserve">Team discusses about </w:t>
+      </w:r>
+      <w:r>
+        <w:rPr>
+          <w:rFonts w:cstheme="minorHAnsi"/>
+          <w:sz w:val="20"/>
+          <w:szCs w:val="20"/>
+        </w:rPr>
+        <w:t xml:space="preserve">what went well and what needs to be improved for the next </w:t>
+      </w:r>
+      <w:r>
+        <w:rPr>
+          <w:rFonts w:cstheme="minorHAnsi"/>
+          <w:sz w:val="20"/>
+          <w:szCs w:val="20"/>
+        </w:rPr>
+        <w:t>sprint, how improvements can be incorporated.</w:t>
+      </w:r>
+    </w:p>
+    <w:p>
+      <w:pPr>
+        <w:pStyle w:val="ListParagraph"/>
+        <w:numPr>
+          <w:ilvl w:val="0"/>
+          <w:numId w:val="6"/>
+        </w:numPr>
+        <w:spacing w:after="0" w:line="240" w:lineRule="auto"/>
+        <w:ind w:left="851" w:hanging="284"/>
+        <w:rPr>
+          <w:rFonts w:cstheme="minorHAnsi"/>
+          <w:sz w:val="20"/>
+          <w:szCs w:val="20"/>
+        </w:rPr>
+      </w:pPr>
+      <w:r>
+        <w:rPr>
+          <w:sz w:val="20"/>
+          <w:szCs w:val="20"/>
+        </w:rPr>
+        <w:t>Retrospectives cover topics such as the process, people, organizations, and tools.</w:t>
+      </w:r>
+    </w:p>
+    <w:p>
+      <w:pPr>
+        <w:pStyle w:val="ListParagraph"/>
+        <w:numPr>
+          <w:ilvl w:val="0"/>
+          <w:numId w:val="6"/>
+        </w:numPr>
+        <w:spacing w:after="0" w:line="240" w:lineRule="auto"/>
+        <w:ind w:left="851" w:hanging="284"/>
+        <w:rPr>
+          <w:rFonts w:cstheme="minorHAnsi"/>
+          <w:sz w:val="20"/>
+          <w:szCs w:val="20"/>
+        </w:rPr>
+      </w:pPr>
+      <w:r>
+        <w:rPr>
+          <w:rFonts w:cstheme="minorHAnsi"/>
+          <w:sz w:val="20"/>
+          <w:szCs w:val="20"/>
+        </w:rPr>
+        <w:t>Root cause analysis</w:t>
+      </w:r>
+    </w:p>
+    <w:p>
+      <w:pPr>
+        <w:pStyle w:val="ListParagraph"/>
+        <w:numPr>
+          <w:ilvl w:val="0"/>
+          <w:numId w:val="6"/>
+        </w:numPr>
+        <w:spacing w:after="0" w:line="240" w:lineRule="auto"/>
+        <w:ind w:left="851" w:hanging="284"/>
+        <w:rPr>
+          <w:rFonts w:cstheme="minorHAnsi"/>
+          <w:sz w:val="20"/>
+          <w:szCs w:val="20"/>
+        </w:rPr>
+      </w:pPr>
+      <w:r>
+        <w:rPr>
+          <w:rFonts w:cstheme="minorHAnsi"/>
+          <w:sz w:val="20"/>
+          <w:szCs w:val="20"/>
+        </w:rPr>
+        <w:t>Documenting lessons learnt</w:t>
+      </w:r>
+    </w:p>
+    <w:p>
+      <w:pPr>
+        <w:pStyle w:val="ListParagraph"/>
+        <w:numPr>
+          <w:ilvl w:val="0"/>
+          <w:numId w:val="6"/>
+        </w:numPr>
+        <w:spacing w:after="0" w:line="240" w:lineRule="auto"/>
+        <w:ind w:left="851" w:hanging="284"/>
+        <w:rPr>
+          <w:rFonts w:cstheme="minorHAnsi"/>
+          <w:sz w:val="20"/>
+          <w:szCs w:val="20"/>
+        </w:rPr>
+      </w:pPr>
+      <w:r>
+        <w:rPr>
+          <w:rFonts w:cstheme="minorHAnsi"/>
+          <w:sz w:val="20"/>
+          <w:szCs w:val="20"/>
+        </w:rPr>
+        <w:t>Should not exceed 3 hrs for a 1</w:t>
+      </w:r>
+      <w:r>
+        <w:rPr>
+          <w:rFonts w:cstheme="minorHAnsi"/>
+          <w:sz w:val="20"/>
+          <w:szCs w:val="20"/>
+        </w:rPr>
+        <w:t>-</w:t>
+      </w:r>
+      <w:r>
+        <w:rPr>
+          <w:rFonts w:cstheme="minorHAnsi"/>
+          <w:sz w:val="20"/>
+          <w:szCs w:val="20"/>
+        </w:rPr>
+        <w:t>month sprint</w:t>
+      </w:r>
+    </w:p>
+    <w:p>
+      <w:pPr>
+        <w:pStyle w:val="ListParagraph"/>
+        <w:numPr>
+          <w:ilvl w:val="0"/>
+          <w:numId w:val="6"/>
+        </w:numPr>
+        <w:spacing w:after="0" w:line="240" w:lineRule="auto"/>
+        <w:ind w:left="851" w:hanging="284"/>
+        <w:rPr>
+          <w:rFonts w:cstheme="minorHAnsi"/>
+          <w:sz w:val="20"/>
+          <w:szCs w:val="20"/>
+        </w:rPr>
+      </w:pPr>
+      <w:r>
+        <w:rPr>
+          <w:rFonts w:cstheme="minorHAnsi"/>
+          <w:sz w:val="20"/>
+          <w:szCs w:val="20"/>
+        </w:rPr>
+        <w:t>Scrum Guide: Purpose of Retro is to plan ways to increase quality and effectiveness.</w:t>
+      </w:r>
+    </w:p>
+    <w:p>
+      <w:pPr>
+        <w:spacing w:after="0" w:line="240" w:lineRule="auto"/>
+        <w:rPr>
+          <w:rFonts w:cstheme="minorHAnsi"/>
+          <w:sz w:val="20"/>
+          <w:szCs w:val="20"/>
+        </w:rPr>
+      </w:pPr>
+    </w:p>
+    <w:p>
+      <w:pPr>
+        <w:spacing w:after="0" w:line="240" w:lineRule="auto"/>
+        <w:rPr>
+          <w:rFonts w:cstheme="minorHAnsi"/>
+          <w:sz w:val="20"/>
+          <w:szCs w:val="20"/>
+        </w:rPr>
+      </w:pPr>
+    </w:p>
+    <w:p>
+      <w:pPr>
+        <w:pStyle w:val="ListParagraph"/>
+        <w:numPr>
+          <w:ilvl w:val="0"/>
+          <w:numId w:val="2"/>
+        </w:numPr>
+        <w:spacing w:after="0" w:line="240" w:lineRule="auto"/>
+        <w:rPr>
+          <w:rFonts w:cstheme="minorHAnsi"/>
+          <w:sz w:val="20"/>
+          <w:szCs w:val="20"/>
+        </w:rPr>
+      </w:pPr>
+      <w:r>
+        <w:rPr>
+          <w:rFonts w:cstheme="minorHAnsi"/>
+          <w:sz w:val="20"/>
+          <w:szCs w:val="20"/>
+        </w:rPr>
+        <w:t>Product Backlog Refinement</w:t>
+      </w:r>
+      <w:r>
+        <w:rPr>
+          <w:rFonts w:cstheme="minorHAnsi"/>
+          <w:sz w:val="20"/>
+          <w:szCs w:val="20"/>
+        </w:rPr>
+        <w:t xml:space="preserve"> – </w:t>
+      </w:r>
+    </w:p>
+    <w:p>
+      <w:pPr>
+        <w:pStyle w:val="ListParagraph"/>
+        <w:numPr>
+          <w:ilvl w:val="0"/>
+          <w:numId w:val="6"/>
+        </w:numPr>
+        <w:spacing w:after="0" w:line="240" w:lineRule="auto"/>
+        <w:ind w:left="851" w:hanging="284"/>
+        <w:rPr>
+          <w:rFonts w:cstheme="minorHAnsi"/>
+          <w:sz w:val="20"/>
+          <w:szCs w:val="20"/>
+        </w:rPr>
+      </w:pPr>
+      <w:r>
+        <w:rPr>
+          <w:rFonts w:cstheme="minorHAnsi"/>
+          <w:sz w:val="20"/>
+          <w:szCs w:val="20"/>
+        </w:rPr>
+        <w:t>Not an official scrum event.</w:t>
+      </w:r>
+    </w:p>
+    <w:p>
+      <w:pPr>
+        <w:pStyle w:val="ListParagraph"/>
+        <w:numPr>
+          <w:ilvl w:val="0"/>
+          <w:numId w:val="6"/>
+        </w:numPr>
+        <w:spacing w:after="0" w:line="240" w:lineRule="auto"/>
+        <w:ind w:left="851" w:hanging="284"/>
+        <w:rPr>
+          <w:rFonts w:cstheme="minorHAnsi"/>
+          <w:sz w:val="20"/>
+          <w:szCs w:val="20"/>
+        </w:rPr>
+      </w:pPr>
+      <w:r>
+        <w:rPr>
+          <w:rFonts w:cstheme="minorHAnsi"/>
+          <w:sz w:val="20"/>
+          <w:szCs w:val="20"/>
+        </w:rPr>
+        <w:t>Refinement is a continuous activity</w:t>
+      </w:r>
+      <w:r>
+        <w:rPr>
+          <w:rFonts w:cstheme="minorHAnsi"/>
+          <w:sz w:val="20"/>
+          <w:szCs w:val="20"/>
+        </w:rPr>
+        <w:t xml:space="preserve">, </w:t>
+      </w:r>
+      <w:r>
+        <w:rPr>
+          <w:rFonts w:cstheme="minorHAnsi"/>
+          <w:sz w:val="20"/>
+          <w:szCs w:val="20"/>
+        </w:rPr>
+        <w:t>usually done once per sprint or per week</w:t>
+      </w:r>
+    </w:p>
+    <w:p>
+      <w:pPr>
+        <w:pStyle w:val="ListParagraph"/>
+        <w:numPr>
+          <w:ilvl w:val="0"/>
+          <w:numId w:val="6"/>
+        </w:numPr>
+        <w:spacing w:after="0" w:line="240" w:lineRule="auto"/>
+        <w:ind w:left="851" w:hanging="284"/>
+        <w:rPr>
+          <w:rFonts w:cstheme="minorHAnsi"/>
+          <w:sz w:val="20"/>
+          <w:szCs w:val="20"/>
+        </w:rPr>
+      </w:pPr>
+      <w:r>
+        <w:rPr>
+          <w:rFonts w:cstheme="minorHAnsi"/>
+          <w:sz w:val="20"/>
+          <w:szCs w:val="20"/>
+        </w:rPr>
+        <w:t xml:space="preserve">We go through each story in the backlog, defining scope of the story and identifying dependencies, </w:t>
+      </w:r>
+      <w:r>
+        <w:rPr>
+          <w:rFonts w:cstheme="minorHAnsi"/>
+          <w:sz w:val="20"/>
+          <w:szCs w:val="20"/>
+        </w:rPr>
+        <w:t>add</w:t>
+      </w:r>
+      <w:r>
+        <w:rPr>
+          <w:rFonts w:cstheme="minorHAnsi"/>
+          <w:sz w:val="20"/>
+          <w:szCs w:val="20"/>
+        </w:rPr>
+        <w:t>ing</w:t>
+      </w:r>
+      <w:r>
+        <w:rPr>
+          <w:rFonts w:cstheme="minorHAnsi"/>
+          <w:sz w:val="20"/>
+          <w:szCs w:val="20"/>
+        </w:rPr>
+        <w:t xml:space="preserve"> details, estimates</w:t>
+      </w:r>
+      <w:r>
+        <w:rPr>
+          <w:rFonts w:cstheme="minorHAnsi"/>
+          <w:sz w:val="20"/>
+          <w:szCs w:val="20"/>
+        </w:rPr>
+        <w:t xml:space="preserve"> (story pointing)</w:t>
+      </w:r>
+      <w:r>
+        <w:rPr>
+          <w:rFonts w:cstheme="minorHAnsi"/>
+          <w:sz w:val="20"/>
+          <w:szCs w:val="20"/>
+        </w:rPr>
+        <w:t xml:space="preserve">, and </w:t>
+      </w:r>
+      <w:r>
+        <w:rPr>
+          <w:rFonts w:cstheme="minorHAnsi"/>
+          <w:sz w:val="20"/>
+          <w:szCs w:val="20"/>
+        </w:rPr>
+        <w:t>priority</w:t>
+      </w:r>
+      <w:r>
+        <w:rPr>
+          <w:rFonts w:cstheme="minorHAnsi"/>
+          <w:sz w:val="20"/>
+          <w:szCs w:val="20"/>
+        </w:rPr>
+        <w:t xml:space="preserve"> to items in the product backlog. </w:t>
+      </w:r>
+    </w:p>
+    <w:p>
+      <w:pPr>
+        <w:pStyle w:val="ListParagraph"/>
+        <w:numPr>
+          <w:ilvl w:val="0"/>
+          <w:numId w:val="6"/>
+        </w:numPr>
+        <w:spacing w:after="0" w:line="240" w:lineRule="auto"/>
+        <w:ind w:left="851" w:hanging="284"/>
+        <w:rPr>
+          <w:rFonts w:cstheme="minorHAnsi"/>
+          <w:sz w:val="20"/>
+          <w:szCs w:val="20"/>
+        </w:rPr>
+      </w:pPr>
+      <w:r>
+        <w:rPr>
+          <w:rFonts w:cstheme="minorHAnsi"/>
+          <w:sz w:val="20"/>
+          <w:szCs w:val="20"/>
+        </w:rPr>
+        <w:t>Story Pointed user stories are then moved to Sprint Backlog.</w:t>
+      </w:r>
+    </w:p>
+    <w:p>
+      <w:pPr>
+        <w:pStyle w:val="ListParagraph"/>
+        <w:numPr>
+          <w:ilvl w:val="0"/>
+          <w:numId w:val="6"/>
+        </w:numPr>
+        <w:spacing w:after="0" w:line="240" w:lineRule="auto"/>
+        <w:ind w:left="851" w:hanging="284"/>
+        <w:rPr>
+          <w:rFonts w:cstheme="minorHAnsi"/>
+          <w:sz w:val="20"/>
+          <w:szCs w:val="20"/>
+        </w:rPr>
+      </w:pPr>
+      <w:r>
+        <w:rPr>
+          <w:rFonts w:cstheme="minorHAnsi"/>
+          <w:sz w:val="20"/>
+          <w:szCs w:val="20"/>
+        </w:rPr>
+        <w:t xml:space="preserve">From test perspective, we </w:t>
+      </w:r>
+      <w:r>
+        <w:rPr>
+          <w:rFonts w:cstheme="minorHAnsi"/>
+          <w:sz w:val="20"/>
+          <w:szCs w:val="20"/>
+        </w:rPr>
+        <w:t xml:space="preserve">define testing activities, </w:t>
+      </w:r>
+      <w:r>
+        <w:rPr>
+          <w:rFonts w:cstheme="minorHAnsi"/>
+          <w:sz w:val="20"/>
+          <w:szCs w:val="20"/>
+        </w:rPr>
+        <w:t>e</w:t>
+      </w:r>
+      <w:r>
+        <w:rPr>
+          <w:rFonts w:cstheme="minorHAnsi"/>
+          <w:sz w:val="20"/>
+          <w:szCs w:val="20"/>
+        </w:rPr>
+        <w:t>stimat</w:t>
+      </w:r>
+      <w:r>
+        <w:rPr>
+          <w:rFonts w:cstheme="minorHAnsi"/>
+          <w:sz w:val="20"/>
+          <w:szCs w:val="20"/>
+        </w:rPr>
+        <w:t xml:space="preserve">e </w:t>
+      </w:r>
+      <w:r>
+        <w:rPr>
+          <w:rFonts w:cstheme="minorHAnsi"/>
+          <w:sz w:val="20"/>
+          <w:szCs w:val="20"/>
+        </w:rPr>
+        <w:t>testing effort for all testing tasks</w:t>
+      </w:r>
+    </w:p>
+    <w:p>
+      <w:pPr>
+        <w:pStyle w:val="ListParagraph"/>
+        <w:numPr>
+          <w:ilvl w:val="0"/>
+          <w:numId w:val="6"/>
+        </w:numPr>
+        <w:spacing w:after="0" w:line="240" w:lineRule="auto"/>
+        <w:ind w:left="851" w:hanging="284"/>
+        <w:rPr>
+          <w:rFonts w:cstheme="minorHAnsi"/>
+          <w:sz w:val="20"/>
+          <w:szCs w:val="20"/>
+        </w:rPr>
+      </w:pPr>
+      <w:r>
+        <w:rPr>
+          <w:rFonts w:cstheme="minorHAnsi"/>
+          <w:sz w:val="20"/>
+          <w:szCs w:val="20"/>
+        </w:rPr>
+        <w:t>Major objective of Refinement is after the session, the scope, dependencies should be clearly defined so that the item can be picked up in the sprint</w:t>
+      </w:r>
+      <w:r>
+        <w:rPr>
+          <w:rFonts w:cstheme="minorHAnsi"/>
+          <w:sz w:val="20"/>
+          <w:szCs w:val="20"/>
+        </w:rPr>
+        <w:t xml:space="preserve"> or the items are Ready for sprint planning.</w:t>
+      </w:r>
+    </w:p>
+    <w:p>
+      <w:pPr>
+        <w:pStyle w:val="ListParagraph"/>
+        <w:numPr>
+          <w:ilvl w:val="0"/>
+          <w:numId w:val="6"/>
+        </w:numPr>
+        <w:spacing w:after="0" w:line="240" w:lineRule="auto"/>
+        <w:ind w:left="851" w:hanging="284"/>
+        <w:rPr>
+          <w:rFonts w:cstheme="minorHAnsi"/>
+          <w:sz w:val="20"/>
+          <w:szCs w:val="20"/>
+        </w:rPr>
+      </w:pPr>
+      <w:r>
+        <w:rPr>
+          <w:rFonts w:cstheme="minorHAnsi"/>
+          <w:sz w:val="20"/>
+          <w:szCs w:val="20"/>
+        </w:rPr>
+        <w:t>READY- means stories are clear to the team, team has the required info to deliver it, small enough to be completed in a sprint based on team’s Definition of Done.</w:t>
+      </w:r>
+    </w:p>
+    <w:p>
+      <w:pPr>
+        <w:pStyle w:val="ListParagraph"/>
+        <w:spacing w:after="0" w:line="240" w:lineRule="auto"/>
+        <w:ind w:left="851"/>
+        <w:rPr>
+          <w:rFonts w:cstheme="minorHAnsi"/>
+          <w:sz w:val="20"/>
+          <w:szCs w:val="20"/>
+        </w:rPr>
+      </w:pPr>
+    </w:p>
+    <w:p>
+      <w:pPr>
+        <w:spacing w:after="0" w:line="240" w:lineRule="auto"/>
+        <w:rPr>
+          <w:rFonts w:cstheme="minorHAnsi"/>
+          <w:sz w:val="20"/>
+          <w:szCs w:val="20"/>
+        </w:rPr>
+      </w:pPr>
+      <w:r>
+        <w:rPr>
+          <w:rFonts w:cstheme="minorHAnsi"/>
+          <w:sz w:val="20"/>
+          <w:szCs w:val="20"/>
+        </w:rPr>
+        <w:t xml:space="preserve">PBI's should be decomposed to make them small enough to be Done during a Sprint. Product Backlog refinement is an ongoing activity where the Scrum Team collaborates to add detail, estimates, and order the Product Backlog items. One of the objectives of refinement is to break down Product Backlog items into </w:t>
+      </w:r>
+      <w:r>
+        <w:rPr>
+          <w:rFonts w:cstheme="minorHAnsi"/>
+          <w:sz w:val="20"/>
+          <w:szCs w:val="20"/>
+        </w:rPr>
         <w:lastRenderedPageBreak/>
-        <w:t xml:space="preserve">Specific user stories are added from the </w:t>
-      </w:r>
-      <w:r>
-        <w:rPr>
-          <w:rFonts w:cstheme="minorHAnsi"/>
-          <w:sz w:val="20"/>
-          <w:szCs w:val="20"/>
-        </w:rPr>
-        <w:t>PBI</w:t>
-      </w:r>
-      <w:r>
-        <w:rPr>
-          <w:rFonts w:cstheme="minorHAnsi"/>
-          <w:sz w:val="20"/>
-          <w:szCs w:val="20"/>
-        </w:rPr>
-        <w:t xml:space="preserve"> </w:t>
-      </w:r>
-      <w:r>
-        <w:rPr>
-          <w:rFonts w:cstheme="minorHAnsi"/>
-          <w:sz w:val="20"/>
-          <w:szCs w:val="20"/>
-        </w:rPr>
-        <w:t xml:space="preserve">to the </w:t>
-      </w:r>
-      <w:r>
-        <w:rPr>
-          <w:rFonts w:cstheme="minorHAnsi"/>
-          <w:sz w:val="20"/>
-          <w:szCs w:val="20"/>
-        </w:rPr>
-        <w:t>Sprint Backlog</w:t>
-      </w:r>
-      <w:r>
-        <w:rPr>
-          <w:rFonts w:cstheme="minorHAnsi"/>
-          <w:sz w:val="20"/>
-          <w:szCs w:val="20"/>
-        </w:rPr>
-        <w:t xml:space="preserve"> </w:t>
-      </w:r>
-      <w:r>
-        <w:rPr>
-          <w:rFonts w:cstheme="minorHAnsi"/>
-          <w:sz w:val="20"/>
-          <w:szCs w:val="20"/>
-        </w:rPr>
-        <w:t>by the Developers.</w:t>
-      </w:r>
-    </w:p>
-    <w:p>
-      <w:pPr>
-        <w:pStyle w:val="ListParagraph"/>
-        <w:numPr>
-          <w:ilvl w:val="0"/>
-          <w:numId w:val="6"/>
-        </w:numPr>
-        <w:spacing w:after="0" w:line="240" w:lineRule="auto"/>
-        <w:ind w:left="851" w:hanging="284"/>
-        <w:rPr>
-          <w:rFonts w:cstheme="minorHAnsi"/>
-          <w:sz w:val="20"/>
-          <w:szCs w:val="20"/>
-        </w:rPr>
-      </w:pPr>
-      <w:r>
-        <w:rPr>
-          <w:rFonts w:cstheme="minorHAnsi"/>
-          <w:sz w:val="20"/>
-          <w:szCs w:val="20"/>
-        </w:rPr>
-        <w:t>Sprint Goal is set by the entire Scrum team</w:t>
-      </w:r>
-    </w:p>
-    <w:p>
-      <w:pPr>
-        <w:pStyle w:val="ListParagraph"/>
-        <w:numPr>
-          <w:ilvl w:val="0"/>
-          <w:numId w:val="6"/>
-        </w:numPr>
-        <w:spacing w:after="0" w:line="240" w:lineRule="auto"/>
-        <w:ind w:left="851" w:hanging="284"/>
-        <w:rPr>
-          <w:rFonts w:cstheme="minorHAnsi"/>
-          <w:sz w:val="20"/>
-          <w:szCs w:val="20"/>
-        </w:rPr>
-      </w:pPr>
-      <w:r>
-        <w:rPr>
-          <w:rFonts w:cstheme="minorHAnsi"/>
-          <w:sz w:val="20"/>
-          <w:szCs w:val="20"/>
-        </w:rPr>
-        <w:t>Developers b</w:t>
-      </w:r>
-      <w:r>
-        <w:rPr>
-          <w:rFonts w:cstheme="minorHAnsi"/>
-          <w:sz w:val="20"/>
-          <w:szCs w:val="20"/>
-        </w:rPr>
-        <w:t xml:space="preserve">reak down user stories into tasks </w:t>
-      </w:r>
-      <w:r>
-        <w:rPr>
-          <w:rFonts w:cstheme="minorHAnsi"/>
-          <w:sz w:val="20"/>
-          <w:szCs w:val="20"/>
-        </w:rPr>
-        <w:t>or subtasks</w:t>
-      </w:r>
-      <w:r>
-        <w:rPr>
-          <w:rFonts w:cstheme="minorHAnsi"/>
-          <w:sz w:val="20"/>
-          <w:szCs w:val="20"/>
-        </w:rPr>
-        <w:t xml:space="preserve"> as needed</w:t>
-      </w:r>
-    </w:p>
-    <w:p>
-      <w:pPr>
-        <w:pStyle w:val="ListParagraph"/>
-        <w:numPr>
-          <w:ilvl w:val="0"/>
-          <w:numId w:val="6"/>
-        </w:numPr>
-        <w:spacing w:after="0" w:line="240" w:lineRule="auto"/>
-        <w:ind w:left="851" w:hanging="284"/>
-        <w:rPr>
-          <w:rFonts w:cstheme="minorHAnsi"/>
-          <w:sz w:val="20"/>
-          <w:szCs w:val="20"/>
-        </w:rPr>
-      </w:pPr>
-      <w:r>
-        <w:rPr>
-          <w:rFonts w:cstheme="minorHAnsi"/>
-          <w:sz w:val="20"/>
-          <w:szCs w:val="20"/>
-        </w:rPr>
-        <w:t>Should not exceed 8 hrs for a 1 month sprint</w:t>
-      </w:r>
-      <w:r>
-        <w:rPr>
-          <w:rFonts w:cstheme="minorHAnsi"/>
-          <w:sz w:val="20"/>
-          <w:szCs w:val="20"/>
-        </w:rPr>
-        <w:t>, shorter for shorter sprints</w:t>
-      </w:r>
-    </w:p>
-    <w:p>
-      <w:pPr>
-        <w:pStyle w:val="ListParagraph"/>
-        <w:numPr>
-          <w:ilvl w:val="0"/>
-          <w:numId w:val="6"/>
-        </w:numPr>
-        <w:spacing w:after="0" w:line="240" w:lineRule="auto"/>
-        <w:ind w:left="851" w:hanging="284"/>
-        <w:rPr>
-          <w:rFonts w:cstheme="minorHAnsi"/>
-          <w:sz w:val="20"/>
-          <w:szCs w:val="20"/>
-        </w:rPr>
-      </w:pPr>
-      <w:r>
-        <w:rPr>
-          <w:rFonts w:cstheme="minorHAnsi"/>
-          <w:sz w:val="20"/>
-          <w:szCs w:val="20"/>
-        </w:rPr>
-        <w:t>Covers 3 topics: WHY – defining the sprint goal, WHAT – what needs to be done, HOW – how the work will be done</w:t>
-      </w:r>
-      <w:r>
-        <w:rPr>
-          <w:rFonts w:cstheme="minorHAnsi"/>
-          <w:sz w:val="20"/>
-          <w:szCs w:val="20"/>
-        </w:rPr>
-        <w:t>(breaking the stories into tasks)</w:t>
-      </w:r>
-    </w:p>
-    <w:p>
-      <w:pPr>
-        <w:pStyle w:val="ListParagraph"/>
-        <w:spacing w:after="0" w:line="240" w:lineRule="auto"/>
-        <w:ind w:left="851"/>
-        <w:rPr>
-          <w:rFonts w:cstheme="minorHAnsi"/>
-          <w:sz w:val="20"/>
-          <w:szCs w:val="20"/>
-        </w:rPr>
-      </w:pPr>
-    </w:p>
-    <w:p>
-      <w:pPr>
-        <w:spacing w:after="0" w:line="240" w:lineRule="auto"/>
-        <w:rPr>
-          <w:rFonts w:cstheme="minorHAnsi"/>
-          <w:sz w:val="20"/>
-          <w:szCs w:val="20"/>
-        </w:rPr>
-      </w:pPr>
-    </w:p>
-    <w:p>
-      <w:pPr>
-        <w:pStyle w:val="ListParagraph"/>
-        <w:numPr>
-          <w:ilvl w:val="0"/>
-          <w:numId w:val="2"/>
-        </w:numPr>
-        <w:spacing w:after="0" w:line="240" w:lineRule="auto"/>
-        <w:rPr>
-          <w:rFonts w:cstheme="minorHAnsi"/>
-          <w:sz w:val="20"/>
-          <w:szCs w:val="20"/>
-        </w:rPr>
-      </w:pPr>
-      <w:r>
-        <w:rPr>
-          <w:rFonts w:cstheme="minorHAnsi"/>
-          <w:sz w:val="20"/>
-          <w:szCs w:val="20"/>
-        </w:rPr>
-        <w:t xml:space="preserve">Daily Scrum – </w:t>
-      </w:r>
-    </w:p>
-    <w:p>
-      <w:pPr>
-        <w:pStyle w:val="ListParagraph"/>
-        <w:numPr>
-          <w:ilvl w:val="0"/>
-          <w:numId w:val="6"/>
-        </w:numPr>
-        <w:spacing w:after="0" w:line="240" w:lineRule="auto"/>
-        <w:ind w:left="851" w:hanging="284"/>
-        <w:rPr>
-          <w:rFonts w:cstheme="minorHAnsi"/>
-          <w:sz w:val="20"/>
-          <w:szCs w:val="20"/>
-        </w:rPr>
-      </w:pPr>
-      <w:r>
-        <w:rPr>
-          <w:rFonts w:cstheme="minorHAnsi"/>
-          <w:sz w:val="20"/>
-          <w:szCs w:val="20"/>
-        </w:rPr>
-        <w:t>short meeting in which team members check in and plan for the day</w:t>
-      </w:r>
-      <w:r>
-        <w:rPr>
-          <w:rFonts w:cstheme="minorHAnsi"/>
-          <w:sz w:val="20"/>
-          <w:szCs w:val="20"/>
-        </w:rPr>
-        <w:t>.</w:t>
-      </w:r>
-    </w:p>
-    <w:p>
-      <w:pPr>
-        <w:pStyle w:val="ListParagraph"/>
-        <w:numPr>
-          <w:ilvl w:val="0"/>
-          <w:numId w:val="6"/>
-        </w:numPr>
-        <w:spacing w:after="0" w:line="240" w:lineRule="auto"/>
-        <w:ind w:left="851" w:hanging="284"/>
-        <w:rPr>
-          <w:rFonts w:cstheme="minorHAnsi"/>
-          <w:sz w:val="20"/>
-          <w:szCs w:val="20"/>
-        </w:rPr>
-      </w:pPr>
-      <w:r>
-        <w:rPr>
-          <w:rFonts w:cstheme="minorHAnsi"/>
-          <w:sz w:val="20"/>
-          <w:szCs w:val="20"/>
-        </w:rPr>
-        <w:t xml:space="preserve">check </w:t>
-      </w:r>
-      <w:r>
-        <w:rPr>
-          <w:rFonts w:cstheme="minorHAnsi"/>
-          <w:sz w:val="20"/>
-          <w:szCs w:val="20"/>
-        </w:rPr>
-        <w:t>progress toward the sprint goal</w:t>
-      </w:r>
-      <w:r>
-        <w:rPr>
-          <w:rFonts w:cstheme="minorHAnsi"/>
-          <w:sz w:val="20"/>
-          <w:szCs w:val="20"/>
-        </w:rPr>
-        <w:t>, adapt sprint backlog as necessary</w:t>
-      </w:r>
-    </w:p>
-    <w:p>
-      <w:pPr>
-        <w:pStyle w:val="ListParagraph"/>
-        <w:numPr>
-          <w:ilvl w:val="0"/>
-          <w:numId w:val="6"/>
-        </w:numPr>
-        <w:spacing w:after="0" w:line="240" w:lineRule="auto"/>
-        <w:ind w:left="851" w:hanging="284"/>
-        <w:rPr>
-          <w:rFonts w:cstheme="minorHAnsi"/>
-          <w:sz w:val="20"/>
-          <w:szCs w:val="20"/>
-        </w:rPr>
-      </w:pPr>
-      <w:r>
-        <w:rPr>
-          <w:rFonts w:cstheme="minorHAnsi"/>
-          <w:sz w:val="20"/>
-          <w:szCs w:val="20"/>
-        </w:rPr>
-        <w:t>call out issues or blockers</w:t>
-      </w:r>
-    </w:p>
-    <w:p>
-      <w:pPr>
-        <w:pStyle w:val="ListParagraph"/>
-        <w:numPr>
-          <w:ilvl w:val="0"/>
-          <w:numId w:val="6"/>
-        </w:numPr>
-        <w:spacing w:after="0" w:line="240" w:lineRule="auto"/>
-        <w:ind w:left="851" w:hanging="284"/>
-        <w:rPr>
-          <w:rFonts w:cstheme="minorHAnsi"/>
-          <w:sz w:val="20"/>
-          <w:szCs w:val="20"/>
-        </w:rPr>
-      </w:pPr>
-      <w:r>
-        <w:rPr>
-          <w:rFonts w:cstheme="minorHAnsi"/>
-          <w:sz w:val="20"/>
-          <w:szCs w:val="20"/>
-        </w:rPr>
-        <w:t>only developers are required to be present as per the scrum guide, PO and SM can attend if actively working as developers.</w:t>
-      </w:r>
-    </w:p>
-    <w:p>
-      <w:pPr>
-        <w:pStyle w:val="ListParagraph"/>
-        <w:numPr>
-          <w:ilvl w:val="0"/>
-          <w:numId w:val="6"/>
-        </w:numPr>
-        <w:spacing w:after="0" w:line="240" w:lineRule="auto"/>
-        <w:ind w:left="851" w:hanging="284"/>
-        <w:rPr>
-          <w:rFonts w:cstheme="minorHAnsi"/>
-          <w:sz w:val="20"/>
-          <w:szCs w:val="20"/>
-        </w:rPr>
-      </w:pPr>
-      <w:r>
-        <w:rPr>
-          <w:rFonts w:cstheme="minorHAnsi"/>
-          <w:sz w:val="20"/>
-          <w:szCs w:val="20"/>
-        </w:rPr>
-        <w:t>SM needs to ensure that the Devs have this meeting and keep it timeboxed</w:t>
-      </w:r>
-      <w:r>
-        <w:rPr>
-          <w:rFonts w:cstheme="minorHAnsi"/>
-          <w:sz w:val="20"/>
-          <w:szCs w:val="20"/>
-        </w:rPr>
-        <w:t xml:space="preserve"> (15 mins)</w:t>
-      </w:r>
-    </w:p>
-    <w:p>
-      <w:pPr>
-        <w:pStyle w:val="ListParagraph"/>
-        <w:numPr>
-          <w:ilvl w:val="0"/>
-          <w:numId w:val="6"/>
-        </w:numPr>
-        <w:spacing w:after="0" w:line="240" w:lineRule="auto"/>
-        <w:ind w:left="851" w:hanging="284"/>
-        <w:rPr>
-          <w:rFonts w:cstheme="minorHAnsi"/>
-          <w:sz w:val="20"/>
-          <w:szCs w:val="20"/>
-        </w:rPr>
-      </w:pPr>
-      <w:r>
-        <w:rPr>
-          <w:rFonts w:cstheme="minorHAnsi"/>
-          <w:sz w:val="20"/>
-          <w:szCs w:val="20"/>
-        </w:rPr>
-        <w:t>Developers are responsible for conducting daily Scrum.</w:t>
-      </w:r>
-    </w:p>
-    <w:p>
-      <w:pPr>
-        <w:pStyle w:val="ListParagraph"/>
-        <w:numPr>
-          <w:ilvl w:val="0"/>
-          <w:numId w:val="6"/>
-        </w:numPr>
-        <w:spacing w:after="0" w:line="240" w:lineRule="auto"/>
-        <w:ind w:left="851" w:hanging="284"/>
-        <w:rPr>
-          <w:rFonts w:cstheme="minorHAnsi"/>
-          <w:sz w:val="20"/>
-          <w:szCs w:val="20"/>
-        </w:rPr>
-      </w:pPr>
-      <w:r>
-        <w:rPr>
-          <w:rFonts w:cstheme="minorHAnsi"/>
-          <w:sz w:val="20"/>
-          <w:szCs w:val="20"/>
-        </w:rPr>
-        <w:t xml:space="preserve">Scrum Guide 2020 does not require the </w:t>
-      </w:r>
-      <w:r>
-        <w:rPr>
-          <w:rFonts w:cstheme="minorHAnsi"/>
-          <w:sz w:val="20"/>
-          <w:szCs w:val="20"/>
-        </w:rPr>
-        <w:t>D</w:t>
-      </w:r>
-      <w:r>
-        <w:rPr>
-          <w:rFonts w:cstheme="minorHAnsi"/>
-          <w:sz w:val="20"/>
-          <w:szCs w:val="20"/>
-        </w:rPr>
-        <w:t>evs to stick to the 3 question format, they can choose any format as long as the format focusses towards sprint goal.</w:t>
-      </w:r>
-    </w:p>
-    <w:p>
-      <w:pPr>
-        <w:spacing w:after="0" w:line="240" w:lineRule="auto"/>
-        <w:rPr>
-          <w:rFonts w:cstheme="minorHAnsi"/>
-          <w:sz w:val="20"/>
-          <w:szCs w:val="20"/>
-        </w:rPr>
-      </w:pPr>
-    </w:p>
-    <w:p>
-      <w:pPr>
-        <w:pStyle w:val="ListParagraph"/>
-        <w:spacing w:after="0" w:line="240" w:lineRule="auto"/>
-        <w:rPr>
-          <w:rFonts w:cstheme="minorHAnsi"/>
-          <w:sz w:val="20"/>
-          <w:szCs w:val="20"/>
-        </w:rPr>
-      </w:pPr>
-    </w:p>
-    <w:p>
-      <w:pPr>
-        <w:pStyle w:val="ListParagraph"/>
-        <w:numPr>
-          <w:ilvl w:val="0"/>
-          <w:numId w:val="2"/>
-        </w:numPr>
-        <w:spacing w:after="0" w:line="240" w:lineRule="auto"/>
-        <w:rPr>
-          <w:rFonts w:cstheme="minorHAnsi"/>
-          <w:sz w:val="20"/>
-          <w:szCs w:val="20"/>
-        </w:rPr>
-      </w:pPr>
-      <w:r>
-        <w:rPr>
-          <w:rFonts w:cstheme="minorHAnsi"/>
-          <w:sz w:val="20"/>
-          <w:szCs w:val="20"/>
-        </w:rPr>
-        <w:t xml:space="preserve">Sprint Review </w:t>
-      </w:r>
-      <w:r>
-        <w:rPr>
-          <w:rFonts w:cstheme="minorHAnsi"/>
-          <w:sz w:val="20"/>
-          <w:szCs w:val="20"/>
-        </w:rPr>
-        <w:t>–</w:t>
-      </w:r>
-      <w:r>
-        <w:rPr>
-          <w:rFonts w:cstheme="minorHAnsi"/>
-          <w:sz w:val="20"/>
-          <w:szCs w:val="20"/>
-        </w:rPr>
-        <w:t xml:space="preserve"> </w:t>
-      </w:r>
-    </w:p>
-    <w:p>
-      <w:pPr>
-        <w:pStyle w:val="ListParagraph"/>
-        <w:numPr>
-          <w:ilvl w:val="0"/>
-          <w:numId w:val="6"/>
-        </w:numPr>
-        <w:spacing w:after="0" w:line="240" w:lineRule="auto"/>
-        <w:ind w:left="851" w:hanging="284"/>
-        <w:rPr>
-          <w:rFonts w:cstheme="minorHAnsi"/>
-          <w:sz w:val="20"/>
-          <w:szCs w:val="20"/>
-        </w:rPr>
-      </w:pPr>
-      <w:r>
-        <w:rPr>
-          <w:rFonts w:cstheme="minorHAnsi"/>
-          <w:sz w:val="20"/>
-          <w:szCs w:val="20"/>
-        </w:rPr>
-        <w:t xml:space="preserve">Occurs at the end of the sprint, </w:t>
-      </w:r>
-      <w:r>
-        <w:rPr>
-          <w:rFonts w:cstheme="minorHAnsi"/>
-          <w:sz w:val="20"/>
-          <w:szCs w:val="20"/>
-        </w:rPr>
-        <w:t>requires</w:t>
-      </w:r>
-      <w:r>
-        <w:rPr>
-          <w:rFonts w:cstheme="minorHAnsi"/>
-          <w:sz w:val="20"/>
-          <w:szCs w:val="20"/>
-        </w:rPr>
-        <w:t xml:space="preserve"> everyone in the Scrum Team</w:t>
-      </w:r>
-      <w:r>
-        <w:rPr>
-          <w:rFonts w:cstheme="minorHAnsi"/>
-          <w:sz w:val="20"/>
-          <w:szCs w:val="20"/>
-        </w:rPr>
-        <w:t xml:space="preserve"> and also the stakeholders.</w:t>
-      </w:r>
-    </w:p>
-    <w:p>
-      <w:pPr>
-        <w:pStyle w:val="ListParagraph"/>
-        <w:numPr>
-          <w:ilvl w:val="0"/>
-          <w:numId w:val="6"/>
-        </w:numPr>
-        <w:spacing w:after="0" w:line="240" w:lineRule="auto"/>
-        <w:ind w:left="851" w:hanging="284"/>
-        <w:rPr>
-          <w:rFonts w:cstheme="minorHAnsi"/>
-          <w:sz w:val="20"/>
-          <w:szCs w:val="20"/>
-        </w:rPr>
-      </w:pPr>
-      <w:r>
-        <w:rPr>
-          <w:rFonts w:cstheme="minorHAnsi"/>
-          <w:sz w:val="20"/>
-          <w:szCs w:val="20"/>
-        </w:rPr>
-        <w:t>S</w:t>
-      </w:r>
-      <w:r>
-        <w:rPr>
-          <w:rFonts w:cstheme="minorHAnsi"/>
-          <w:sz w:val="20"/>
-          <w:szCs w:val="20"/>
-        </w:rPr>
-        <w:t>ession to review the work completed and showcase it to stakeholders</w:t>
-      </w:r>
-      <w:r>
-        <w:rPr>
-          <w:rFonts w:cstheme="minorHAnsi"/>
-          <w:sz w:val="20"/>
-          <w:szCs w:val="20"/>
-        </w:rPr>
-        <w:t xml:space="preserve">, </w:t>
-      </w:r>
-      <w:r>
-        <w:rPr>
-          <w:rFonts w:cstheme="minorHAnsi"/>
-          <w:sz w:val="20"/>
-          <w:szCs w:val="20"/>
-        </w:rPr>
-        <w:t>gain feedback.</w:t>
-      </w:r>
-    </w:p>
-    <w:p>
-      <w:pPr>
-        <w:pStyle w:val="ListParagraph"/>
-        <w:numPr>
-          <w:ilvl w:val="0"/>
-          <w:numId w:val="6"/>
-        </w:numPr>
-        <w:spacing w:after="0" w:line="240" w:lineRule="auto"/>
-        <w:ind w:left="851" w:hanging="284"/>
-        <w:rPr>
-          <w:rFonts w:cstheme="minorHAnsi"/>
-          <w:sz w:val="20"/>
-          <w:szCs w:val="20"/>
-        </w:rPr>
-      </w:pPr>
-      <w:r>
-        <w:rPr>
-          <w:rFonts w:cstheme="minorHAnsi"/>
-          <w:sz w:val="20"/>
-          <w:szCs w:val="20"/>
-        </w:rPr>
-        <w:t xml:space="preserve">As per scrum guide: </w:t>
-      </w:r>
-      <w:r>
-        <w:rPr>
-          <w:rFonts w:cstheme="minorHAnsi"/>
-          <w:sz w:val="20"/>
-          <w:szCs w:val="20"/>
-        </w:rPr>
-        <w:t>it’s</w:t>
-      </w:r>
-      <w:r>
-        <w:rPr>
-          <w:rFonts w:cstheme="minorHAnsi"/>
-          <w:sz w:val="20"/>
-          <w:szCs w:val="20"/>
-        </w:rPr>
-        <w:t xml:space="preserve"> an event to inspect the increment and adapt PB immediately</w:t>
-      </w:r>
-    </w:p>
-    <w:p>
-      <w:pPr>
-        <w:pStyle w:val="ListParagraph"/>
-        <w:numPr>
-          <w:ilvl w:val="0"/>
-          <w:numId w:val="6"/>
-        </w:numPr>
-        <w:spacing w:after="0" w:line="240" w:lineRule="auto"/>
-        <w:ind w:left="851" w:hanging="284"/>
-        <w:rPr>
-          <w:rFonts w:cstheme="minorHAnsi"/>
-          <w:sz w:val="20"/>
-          <w:szCs w:val="20"/>
-        </w:rPr>
-      </w:pPr>
-      <w:r>
-        <w:rPr>
-          <w:rFonts w:cstheme="minorHAnsi"/>
-          <w:sz w:val="20"/>
-          <w:szCs w:val="20"/>
-        </w:rPr>
-        <w:t>Discuss the progress toward the Product Goal</w:t>
-      </w:r>
-    </w:p>
-    <w:p>
-      <w:pPr>
-        <w:pStyle w:val="ListParagraph"/>
-        <w:numPr>
-          <w:ilvl w:val="0"/>
-          <w:numId w:val="6"/>
-        </w:numPr>
-        <w:spacing w:after="0" w:line="240" w:lineRule="auto"/>
-        <w:ind w:left="851" w:hanging="284"/>
-        <w:rPr>
-          <w:rFonts w:cstheme="minorHAnsi"/>
-          <w:sz w:val="20"/>
-          <w:szCs w:val="20"/>
-        </w:rPr>
-      </w:pPr>
-      <w:r>
-        <w:rPr>
-          <w:rFonts w:cstheme="minorHAnsi"/>
-          <w:sz w:val="20"/>
-          <w:szCs w:val="20"/>
-        </w:rPr>
-        <w:t>Collaborate on what to do next</w:t>
-      </w:r>
-      <w:r>
-        <w:rPr>
-          <w:rFonts w:cstheme="minorHAnsi"/>
-          <w:sz w:val="20"/>
-          <w:szCs w:val="20"/>
-        </w:rPr>
-        <w:t>, future adaptations.</w:t>
-      </w:r>
-      <w:r>
-        <w:rPr>
-          <w:rFonts w:cstheme="minorHAnsi"/>
-          <w:sz w:val="20"/>
-          <w:szCs w:val="20"/>
-        </w:rPr>
-        <w:t xml:space="preserve"> Consider what the next most valuable thing to do is and update the Product Backlog</w:t>
-      </w:r>
-      <w:r>
-        <w:rPr>
-          <w:rFonts w:cstheme="minorHAnsi"/>
-          <w:sz w:val="20"/>
-          <w:szCs w:val="20"/>
-        </w:rPr>
-        <w:t>, identify possible items that can be selected in the next sprin</w:t>
-      </w:r>
-      <w:r>
-        <w:rPr>
-          <w:rFonts w:cstheme="minorHAnsi"/>
-          <w:sz w:val="20"/>
-          <w:szCs w:val="20"/>
-        </w:rPr>
-        <w:t>t.</w:t>
-      </w:r>
-    </w:p>
-    <w:p>
-      <w:pPr>
-        <w:pStyle w:val="ListParagraph"/>
-        <w:numPr>
-          <w:ilvl w:val="0"/>
-          <w:numId w:val="6"/>
-        </w:numPr>
-        <w:spacing w:after="0" w:line="240" w:lineRule="auto"/>
-        <w:ind w:left="851" w:hanging="284"/>
-        <w:rPr>
-          <w:rFonts w:cstheme="minorHAnsi"/>
-          <w:sz w:val="20"/>
-          <w:szCs w:val="20"/>
-        </w:rPr>
-      </w:pPr>
-      <w:r>
-        <w:rPr>
-          <w:rFonts w:cstheme="minorHAnsi"/>
-          <w:sz w:val="20"/>
-          <w:szCs w:val="20"/>
-        </w:rPr>
-        <w:t xml:space="preserve">Should not exceed 4 hrs for a </w:t>
-      </w:r>
-      <w:r>
-        <w:rPr>
-          <w:rFonts w:cstheme="minorHAnsi"/>
-          <w:sz w:val="20"/>
-          <w:szCs w:val="20"/>
-        </w:rPr>
-        <w:t>1-</w:t>
-      </w:r>
-      <w:r>
-        <w:rPr>
-          <w:rFonts w:cstheme="minorHAnsi"/>
-          <w:sz w:val="20"/>
-          <w:szCs w:val="20"/>
-        </w:rPr>
-        <w:t>month sprint</w:t>
-      </w:r>
-    </w:p>
-    <w:p>
-      <w:pPr>
-        <w:spacing w:after="0" w:line="240" w:lineRule="auto"/>
-        <w:rPr>
-          <w:rFonts w:cstheme="minorHAnsi"/>
-          <w:sz w:val="20"/>
-          <w:szCs w:val="20"/>
-        </w:rPr>
-      </w:pPr>
-    </w:p>
-    <w:p>
-      <w:pPr>
-        <w:spacing w:after="0" w:line="240" w:lineRule="auto"/>
-        <w:rPr>
-          <w:rFonts w:cstheme="minorHAnsi"/>
-          <w:sz w:val="20"/>
-          <w:szCs w:val="20"/>
-        </w:rPr>
-      </w:pPr>
-    </w:p>
-    <w:p>
-      <w:pPr>
-        <w:pStyle w:val="ListParagraph"/>
-        <w:numPr>
-          <w:ilvl w:val="0"/>
-          <w:numId w:val="2"/>
-        </w:numPr>
-        <w:spacing w:after="0" w:line="240" w:lineRule="auto"/>
-        <w:rPr>
-          <w:rFonts w:cstheme="minorHAnsi"/>
-          <w:sz w:val="20"/>
-          <w:szCs w:val="20"/>
-        </w:rPr>
-      </w:pPr>
-      <w:r>
-        <w:rPr>
-          <w:rFonts w:cstheme="minorHAnsi"/>
-          <w:sz w:val="20"/>
-          <w:szCs w:val="20"/>
-        </w:rPr>
-        <w:t xml:space="preserve">Sprint Retrospective </w:t>
-      </w:r>
-      <w:r>
-        <w:rPr>
-          <w:rFonts w:cstheme="minorHAnsi"/>
-          <w:sz w:val="20"/>
-          <w:szCs w:val="20"/>
-        </w:rPr>
-        <w:t>–</w:t>
-      </w:r>
-      <w:r>
-        <w:rPr>
-          <w:rFonts w:cstheme="minorHAnsi"/>
-          <w:sz w:val="20"/>
-          <w:szCs w:val="20"/>
-        </w:rPr>
-        <w:t xml:space="preserve"> </w:t>
-      </w:r>
-    </w:p>
-    <w:p>
-      <w:pPr>
-        <w:pStyle w:val="ListParagraph"/>
-        <w:numPr>
-          <w:ilvl w:val="0"/>
-          <w:numId w:val="6"/>
-        </w:numPr>
-        <w:spacing w:after="0" w:line="240" w:lineRule="auto"/>
-        <w:ind w:left="851" w:hanging="284"/>
-        <w:rPr>
-          <w:rFonts w:cstheme="minorHAnsi"/>
-          <w:sz w:val="20"/>
-          <w:szCs w:val="20"/>
-        </w:rPr>
-      </w:pPr>
-      <w:r>
-        <w:rPr>
-          <w:rFonts w:cstheme="minorHAnsi"/>
-          <w:sz w:val="20"/>
-          <w:szCs w:val="20"/>
-        </w:rPr>
-        <w:t xml:space="preserve">Occurs at the end of the sprint, </w:t>
-      </w:r>
-      <w:r>
-        <w:rPr>
-          <w:rFonts w:cstheme="minorHAnsi"/>
-          <w:sz w:val="20"/>
-          <w:szCs w:val="20"/>
-        </w:rPr>
-        <w:t xml:space="preserve">requires </w:t>
-      </w:r>
-      <w:r>
-        <w:rPr>
-          <w:rFonts w:cstheme="minorHAnsi"/>
-          <w:sz w:val="20"/>
-          <w:szCs w:val="20"/>
-        </w:rPr>
-        <w:t>everyone in the Scrum Team.</w:t>
-      </w:r>
-    </w:p>
-    <w:p>
-      <w:pPr>
-        <w:pStyle w:val="ListParagraph"/>
-        <w:numPr>
-          <w:ilvl w:val="0"/>
-          <w:numId w:val="6"/>
-        </w:numPr>
-        <w:spacing w:after="0" w:line="240" w:lineRule="auto"/>
-        <w:ind w:left="851" w:hanging="284"/>
-        <w:rPr>
-          <w:rFonts w:cstheme="minorHAnsi"/>
-          <w:sz w:val="20"/>
-          <w:szCs w:val="20"/>
-        </w:rPr>
-      </w:pPr>
-      <w:r>
-        <w:rPr>
-          <w:rFonts w:cstheme="minorHAnsi"/>
-          <w:sz w:val="20"/>
-          <w:szCs w:val="20"/>
-        </w:rPr>
-        <w:t xml:space="preserve">Team discusses about </w:t>
-      </w:r>
-      <w:r>
-        <w:rPr>
-          <w:rFonts w:cstheme="minorHAnsi"/>
-          <w:sz w:val="20"/>
-          <w:szCs w:val="20"/>
-        </w:rPr>
-        <w:t xml:space="preserve">what went well and what needs to be improved for the next </w:t>
-      </w:r>
-      <w:r>
-        <w:rPr>
-          <w:rFonts w:cstheme="minorHAnsi"/>
-          <w:sz w:val="20"/>
-          <w:szCs w:val="20"/>
-        </w:rPr>
-        <w:t>sprint, how improvements can be incorporated.</w:t>
-      </w:r>
-    </w:p>
-    <w:p>
-      <w:pPr>
-        <w:pStyle w:val="ListParagraph"/>
-        <w:numPr>
-          <w:ilvl w:val="0"/>
-          <w:numId w:val="6"/>
-        </w:numPr>
-        <w:spacing w:after="0" w:line="240" w:lineRule="auto"/>
-        <w:ind w:left="851" w:hanging="284"/>
-        <w:rPr>
-          <w:rFonts w:cstheme="minorHAnsi"/>
-          <w:sz w:val="20"/>
-          <w:szCs w:val="20"/>
-        </w:rPr>
-      </w:pPr>
-      <w:r>
-        <w:rPr>
-          <w:sz w:val="20"/>
-          <w:szCs w:val="20"/>
-        </w:rPr>
-        <w:t>Retrospectives cover topics such as the process, people, organizations, and tools.</w:t>
-      </w:r>
-    </w:p>
-    <w:p>
-      <w:pPr>
-        <w:pStyle w:val="ListParagraph"/>
-        <w:numPr>
-          <w:ilvl w:val="0"/>
-          <w:numId w:val="6"/>
-        </w:numPr>
-        <w:spacing w:after="0" w:line="240" w:lineRule="auto"/>
-        <w:ind w:left="851" w:hanging="284"/>
-        <w:rPr>
-          <w:rFonts w:cstheme="minorHAnsi"/>
-          <w:sz w:val="20"/>
-          <w:szCs w:val="20"/>
-        </w:rPr>
-      </w:pPr>
-      <w:r>
-        <w:rPr>
-          <w:rFonts w:cstheme="minorHAnsi"/>
-          <w:sz w:val="20"/>
-          <w:szCs w:val="20"/>
-        </w:rPr>
-        <w:t>Root cause analysis</w:t>
-      </w:r>
-    </w:p>
-    <w:p>
-      <w:pPr>
-        <w:pStyle w:val="ListParagraph"/>
-        <w:numPr>
-          <w:ilvl w:val="0"/>
-          <w:numId w:val="6"/>
-        </w:numPr>
-        <w:spacing w:after="0" w:line="240" w:lineRule="auto"/>
-        <w:ind w:left="851" w:hanging="284"/>
-        <w:rPr>
-          <w:rFonts w:cstheme="minorHAnsi"/>
-          <w:sz w:val="20"/>
-          <w:szCs w:val="20"/>
-        </w:rPr>
-      </w:pPr>
-      <w:r>
-        <w:rPr>
-          <w:rFonts w:cstheme="minorHAnsi"/>
-          <w:sz w:val="20"/>
-          <w:szCs w:val="20"/>
-        </w:rPr>
-        <w:t>Documenting lessons learnt</w:t>
-      </w:r>
-    </w:p>
-    <w:p>
-      <w:pPr>
-        <w:pStyle w:val="ListParagraph"/>
-        <w:numPr>
-          <w:ilvl w:val="0"/>
-          <w:numId w:val="6"/>
-        </w:numPr>
-        <w:spacing w:after="0" w:line="240" w:lineRule="auto"/>
-        <w:ind w:left="851" w:hanging="284"/>
-        <w:rPr>
-          <w:rFonts w:cstheme="minorHAnsi"/>
-          <w:sz w:val="20"/>
-          <w:szCs w:val="20"/>
-        </w:rPr>
-      </w:pPr>
-      <w:r>
-        <w:rPr>
-          <w:rFonts w:cstheme="minorHAnsi"/>
-          <w:sz w:val="20"/>
-          <w:szCs w:val="20"/>
-        </w:rPr>
-        <w:t>Should not exceed 3 hrs for a 1</w:t>
-      </w:r>
-      <w:r>
-        <w:rPr>
-          <w:rFonts w:cstheme="minorHAnsi"/>
-          <w:sz w:val="20"/>
-          <w:szCs w:val="20"/>
-        </w:rPr>
-        <w:t>-</w:t>
-      </w:r>
-      <w:r>
-        <w:rPr>
-          <w:rFonts w:cstheme="minorHAnsi"/>
-          <w:sz w:val="20"/>
-          <w:szCs w:val="20"/>
-        </w:rPr>
-        <w:t>month sprint</w:t>
-      </w:r>
-    </w:p>
-    <w:p>
-      <w:pPr>
-        <w:pStyle w:val="ListParagraph"/>
-        <w:numPr>
-          <w:ilvl w:val="0"/>
-          <w:numId w:val="6"/>
-        </w:numPr>
-        <w:spacing w:after="0" w:line="240" w:lineRule="auto"/>
-        <w:ind w:left="851" w:hanging="284"/>
-        <w:rPr>
-          <w:rFonts w:cstheme="minorHAnsi"/>
-          <w:sz w:val="20"/>
-          <w:szCs w:val="20"/>
-        </w:rPr>
-      </w:pPr>
-      <w:r>
-        <w:rPr>
-          <w:rFonts w:cstheme="minorHAnsi"/>
-          <w:sz w:val="20"/>
-          <w:szCs w:val="20"/>
-        </w:rPr>
-        <w:t>Scrum Guide: Purpose of Retro is to plan ways to increase quality and effectiveness.</w:t>
-      </w:r>
-    </w:p>
-    <w:p>
-      <w:pPr>
-        <w:spacing w:after="0" w:line="240" w:lineRule="auto"/>
-        <w:rPr>
-          <w:rFonts w:cstheme="minorHAnsi"/>
-          <w:sz w:val="20"/>
-          <w:szCs w:val="20"/>
-        </w:rPr>
-      </w:pPr>
-    </w:p>
-    <w:p>
-      <w:pPr>
-        <w:spacing w:after="0" w:line="240" w:lineRule="auto"/>
-        <w:rPr>
-          <w:rFonts w:cstheme="minorHAnsi"/>
-          <w:sz w:val="20"/>
-          <w:szCs w:val="20"/>
-        </w:rPr>
-      </w:pPr>
-    </w:p>
-    <w:p>
-      <w:pPr>
-        <w:pStyle w:val="ListParagraph"/>
-        <w:numPr>
-          <w:ilvl w:val="0"/>
-          <w:numId w:val="2"/>
-        </w:numPr>
-        <w:spacing w:after="0" w:line="240" w:lineRule="auto"/>
-        <w:rPr>
-          <w:rFonts w:cstheme="minorHAnsi"/>
-          <w:sz w:val="20"/>
-          <w:szCs w:val="20"/>
-        </w:rPr>
-      </w:pPr>
-      <w:r>
-        <w:rPr>
-          <w:rFonts w:cstheme="minorHAnsi"/>
-          <w:sz w:val="20"/>
-          <w:szCs w:val="20"/>
-        </w:rPr>
-        <w:t>Product Backlog Refinement</w:t>
-      </w:r>
-      <w:r>
-        <w:rPr>
-          <w:rFonts w:cstheme="minorHAnsi"/>
-          <w:sz w:val="20"/>
-          <w:szCs w:val="20"/>
-        </w:rPr>
-        <w:t xml:space="preserve"> – </w:t>
-      </w:r>
-    </w:p>
-    <w:p>
-      <w:pPr>
-        <w:pStyle w:val="ListParagraph"/>
-        <w:numPr>
-          <w:ilvl w:val="0"/>
-          <w:numId w:val="6"/>
-        </w:numPr>
-        <w:spacing w:after="0" w:line="240" w:lineRule="auto"/>
-        <w:ind w:left="851" w:hanging="284"/>
-        <w:rPr>
-          <w:rFonts w:cstheme="minorHAnsi"/>
-          <w:sz w:val="20"/>
-          <w:szCs w:val="20"/>
-        </w:rPr>
-      </w:pPr>
-      <w:r>
-        <w:rPr>
-          <w:rFonts w:cstheme="minorHAnsi"/>
-          <w:sz w:val="20"/>
-          <w:szCs w:val="20"/>
-        </w:rPr>
-        <w:t>Not an official scrum event.</w:t>
-      </w:r>
-    </w:p>
-    <w:p>
-      <w:pPr>
-        <w:pStyle w:val="ListParagraph"/>
-        <w:numPr>
-          <w:ilvl w:val="0"/>
-          <w:numId w:val="6"/>
-        </w:numPr>
-        <w:spacing w:after="0" w:line="240" w:lineRule="auto"/>
-        <w:ind w:left="851" w:hanging="284"/>
-        <w:rPr>
-          <w:rFonts w:cstheme="minorHAnsi"/>
-          <w:sz w:val="20"/>
-          <w:szCs w:val="20"/>
-        </w:rPr>
-      </w:pPr>
-      <w:r>
-        <w:rPr>
-          <w:rFonts w:cstheme="minorHAnsi"/>
-          <w:sz w:val="20"/>
-          <w:szCs w:val="20"/>
-        </w:rPr>
-        <w:t>Refinement is a continuous activity</w:t>
-      </w:r>
-      <w:r>
-        <w:rPr>
-          <w:rFonts w:cstheme="minorHAnsi"/>
-          <w:sz w:val="20"/>
-          <w:szCs w:val="20"/>
-        </w:rPr>
-        <w:t xml:space="preserve">, </w:t>
-      </w:r>
-      <w:r>
-        <w:rPr>
-          <w:rFonts w:cstheme="minorHAnsi"/>
-          <w:sz w:val="20"/>
-          <w:szCs w:val="20"/>
-        </w:rPr>
-        <w:t>usually done once per sprint or per week</w:t>
-      </w:r>
-    </w:p>
-    <w:p>
-      <w:pPr>
-        <w:pStyle w:val="ListParagraph"/>
-        <w:numPr>
-          <w:ilvl w:val="0"/>
-          <w:numId w:val="6"/>
-        </w:numPr>
-        <w:spacing w:after="0" w:line="240" w:lineRule="auto"/>
-        <w:ind w:left="851" w:hanging="284"/>
-        <w:rPr>
-          <w:rFonts w:cstheme="minorHAnsi"/>
-          <w:sz w:val="20"/>
-          <w:szCs w:val="20"/>
-        </w:rPr>
-      </w:pPr>
-      <w:r>
-        <w:rPr>
-          <w:rFonts w:cstheme="minorHAnsi"/>
-          <w:sz w:val="20"/>
-          <w:szCs w:val="20"/>
-        </w:rPr>
-        <w:t xml:space="preserve">We go through each story in the backlog, defining scope of the story and identifying dependencies, </w:t>
-      </w:r>
-      <w:r>
-        <w:rPr>
-          <w:rFonts w:cstheme="minorHAnsi"/>
-          <w:sz w:val="20"/>
-          <w:szCs w:val="20"/>
-        </w:rPr>
-        <w:t>add</w:t>
-      </w:r>
-      <w:r>
-        <w:rPr>
-          <w:rFonts w:cstheme="minorHAnsi"/>
-          <w:sz w:val="20"/>
-          <w:szCs w:val="20"/>
-        </w:rPr>
-        <w:t>ing</w:t>
-      </w:r>
-      <w:r>
-        <w:rPr>
-          <w:rFonts w:cstheme="minorHAnsi"/>
-          <w:sz w:val="20"/>
-          <w:szCs w:val="20"/>
-        </w:rPr>
-        <w:t xml:space="preserve"> details, estimates</w:t>
-      </w:r>
-      <w:r>
-        <w:rPr>
-          <w:rFonts w:cstheme="minorHAnsi"/>
-          <w:sz w:val="20"/>
-          <w:szCs w:val="20"/>
-        </w:rPr>
-        <w:t xml:space="preserve"> (story pointing)</w:t>
-      </w:r>
-      <w:r>
-        <w:rPr>
-          <w:rFonts w:cstheme="minorHAnsi"/>
-          <w:sz w:val="20"/>
-          <w:szCs w:val="20"/>
-        </w:rPr>
-        <w:t xml:space="preserve">, and </w:t>
-      </w:r>
-      <w:r>
-        <w:rPr>
-          <w:rFonts w:cstheme="minorHAnsi"/>
-          <w:sz w:val="20"/>
-          <w:szCs w:val="20"/>
-        </w:rPr>
-        <w:t>priority</w:t>
-      </w:r>
-      <w:r>
-        <w:rPr>
-          <w:rFonts w:cstheme="minorHAnsi"/>
-          <w:sz w:val="20"/>
-          <w:szCs w:val="20"/>
-        </w:rPr>
-        <w:t xml:space="preserve"> to items in the product backlog. </w:t>
-      </w:r>
-    </w:p>
-    <w:p>
-      <w:pPr>
-        <w:pStyle w:val="ListParagraph"/>
-        <w:numPr>
-          <w:ilvl w:val="0"/>
-          <w:numId w:val="6"/>
-        </w:numPr>
-        <w:spacing w:after="0" w:line="240" w:lineRule="auto"/>
-        <w:ind w:left="851" w:hanging="284"/>
-        <w:rPr>
-          <w:rFonts w:cstheme="minorHAnsi"/>
-          <w:sz w:val="20"/>
-          <w:szCs w:val="20"/>
-        </w:rPr>
-      </w:pPr>
-      <w:r>
-        <w:rPr>
-          <w:rFonts w:cstheme="minorHAnsi"/>
-          <w:sz w:val="20"/>
-          <w:szCs w:val="20"/>
-        </w:rPr>
-        <w:t>Story Pointed user stories are then moved to Sprint Backlog.</w:t>
-      </w:r>
-    </w:p>
-    <w:p>
-      <w:pPr>
-        <w:pStyle w:val="ListParagraph"/>
-        <w:numPr>
-          <w:ilvl w:val="0"/>
-          <w:numId w:val="6"/>
-        </w:numPr>
-        <w:spacing w:after="0" w:line="240" w:lineRule="auto"/>
-        <w:ind w:left="851" w:hanging="284"/>
-        <w:rPr>
-          <w:rFonts w:cstheme="minorHAnsi"/>
-          <w:sz w:val="20"/>
-          <w:szCs w:val="20"/>
-        </w:rPr>
-      </w:pPr>
-      <w:r>
-        <w:rPr>
-          <w:rFonts w:cstheme="minorHAnsi"/>
-          <w:sz w:val="20"/>
-          <w:szCs w:val="20"/>
-        </w:rPr>
-        <w:t xml:space="preserve">From test perspective, we </w:t>
-      </w:r>
-      <w:r>
-        <w:rPr>
-          <w:rFonts w:cstheme="minorHAnsi"/>
-          <w:sz w:val="20"/>
-          <w:szCs w:val="20"/>
-        </w:rPr>
-        <w:t xml:space="preserve">define testing activities, </w:t>
-      </w:r>
-      <w:r>
-        <w:rPr>
-          <w:rFonts w:cstheme="minorHAnsi"/>
-          <w:sz w:val="20"/>
-          <w:szCs w:val="20"/>
-        </w:rPr>
-        <w:t>e</w:t>
-      </w:r>
-      <w:r>
-        <w:rPr>
-          <w:rFonts w:cstheme="minorHAnsi"/>
-          <w:sz w:val="20"/>
-          <w:szCs w:val="20"/>
-        </w:rPr>
-        <w:t>stimat</w:t>
-      </w:r>
-      <w:r>
-        <w:rPr>
-          <w:rFonts w:cstheme="minorHAnsi"/>
-          <w:sz w:val="20"/>
-          <w:szCs w:val="20"/>
-        </w:rPr>
-        <w:t xml:space="preserve">e </w:t>
-      </w:r>
-      <w:r>
-        <w:rPr>
-          <w:rFonts w:cstheme="minorHAnsi"/>
-          <w:sz w:val="20"/>
-          <w:szCs w:val="20"/>
-        </w:rPr>
-        <w:t>testing effort for all testing tasks</w:t>
-      </w:r>
-    </w:p>
-    <w:p>
-      <w:pPr>
-        <w:pStyle w:val="ListParagraph"/>
-        <w:numPr>
-          <w:ilvl w:val="0"/>
-          <w:numId w:val="6"/>
-        </w:numPr>
-        <w:spacing w:after="0" w:line="240" w:lineRule="auto"/>
-        <w:ind w:left="851" w:hanging="284"/>
-        <w:rPr>
-          <w:rFonts w:cstheme="minorHAnsi"/>
-          <w:sz w:val="20"/>
-          <w:szCs w:val="20"/>
-        </w:rPr>
-      </w:pPr>
-      <w:r>
-        <w:rPr>
-          <w:rFonts w:cstheme="minorHAnsi"/>
-          <w:sz w:val="20"/>
-          <w:szCs w:val="20"/>
-        </w:rPr>
-        <w:t>Major objective of Refinement is after the session, the scope, dependencies should be clearly defined so that the item can be picked up in the sprint</w:t>
-      </w:r>
-      <w:r>
-        <w:rPr>
-          <w:rFonts w:cstheme="minorHAnsi"/>
-          <w:sz w:val="20"/>
-          <w:szCs w:val="20"/>
-        </w:rPr>
-        <w:t xml:space="preserve"> or the items are Ready for sprint planning.</w:t>
-      </w:r>
-    </w:p>
-    <w:p>
-      <w:pPr>
-        <w:pStyle w:val="ListParagraph"/>
-        <w:numPr>
-          <w:ilvl w:val="0"/>
-          <w:numId w:val="6"/>
-        </w:numPr>
-        <w:spacing w:after="0" w:line="240" w:lineRule="auto"/>
-        <w:ind w:left="851" w:hanging="284"/>
-        <w:rPr>
-          <w:rFonts w:cstheme="minorHAnsi"/>
-          <w:sz w:val="20"/>
-          <w:szCs w:val="20"/>
-        </w:rPr>
-      </w:pPr>
-      <w:r>
-        <w:rPr>
-          <w:rFonts w:cstheme="minorHAnsi"/>
-          <w:sz w:val="20"/>
-          <w:szCs w:val="20"/>
-        </w:rPr>
-        <w:t>READY- means stories are clear to the team, team has the required info to deliver it, small enough to be completed in a sprint based on team’s Definition of Done.</w:t>
-      </w:r>
-    </w:p>
-    <w:p>
-      <w:pPr>
-        <w:pStyle w:val="ListParagraph"/>
-        <w:spacing w:after="0" w:line="240" w:lineRule="auto"/>
-        <w:ind w:left="851"/>
-        <w:rPr>
-          <w:rFonts w:cstheme="minorHAnsi"/>
-          <w:sz w:val="20"/>
-          <w:szCs w:val="20"/>
-        </w:rPr>
-      </w:pPr>
-    </w:p>
-    <w:p>
-      <w:pPr>
-        <w:spacing w:after="0" w:line="240" w:lineRule="auto"/>
-        <w:rPr>
-          <w:rFonts w:cstheme="minorHAnsi"/>
-          <w:sz w:val="20"/>
-          <w:szCs w:val="20"/>
-        </w:rPr>
-      </w:pPr>
-      <w:r>
-        <w:rPr>
-          <w:rFonts w:cstheme="minorHAnsi"/>
-          <w:sz w:val="20"/>
-          <w:szCs w:val="20"/>
-        </w:rPr>
-        <w:t xml:space="preserve">PBI's should be decomposed to make them small enough to be Done during a Sprint. Product Backlog refinement is an ongoing activity where the Scrum Team collaborates to add detail, estimates, and order the Product Backlog items. One of the objectives of refinement is to break down Product Backlog items into smaller, more manageable pieces to ensure they can be completed within a single Sprint. This helps the </w:t>
-      </w:r>
-      <w:r>
-        <w:rPr>
-          <w:rFonts w:cstheme="minorHAnsi"/>
-          <w:sz w:val="20"/>
-          <w:szCs w:val="20"/>
-        </w:rPr>
-        <w:lastRenderedPageBreak/>
-        <w:t>Developers to have a clear understanding of the work and facilitates transparency, adaptability, and effective Sprint Planning.</w:t>
+        <w:t>smaller, more manageable pieces to ensure they can be completed within a single Sprint. This helps the Developers to have a clear understanding of the work and facilitates transparency, adaptability, and effective Sprint Planning.</w:t>
       </w:r>
     </w:p>
     <w:p>
@@ -4580,7 +4595,6 @@
           <w:sz w:val="20"/>
           <w:szCs w:val="20"/>
         </w:rPr>
-        <w:lastRenderedPageBreak/>
         <w:t>Increases transparency.</w:t>
       </w:r>
     </w:p>
@@ -5282,11 +5296,11 @@
         <w:t xml:space="preserve">(not in official Scrum guide) </w:t>
       </w:r>
       <w:r>
-        <w:t xml:space="preserve">is a time-boxed activity that allows the Scrum Team to investigate and learn more about a specific area of work. It can be used to reduce uncertainty and gain knowledge before starting the development of a Product Backlog Item (PBI). Spikes are often used </w:t>
+        <w:t xml:space="preserve">is a time-boxed activity that allows the Scrum Team to investigate and learn more about a specific area of work. It can be used to reduce uncertainty and gain </w:t>
       </w:r>
       <w:r>
         <w:lastRenderedPageBreak/>
-        <w:t>when the team needs to explore a new technology, research a solution, or conduct experiments to gather information. The outcome of a Spike is the knowledge gained, which can then be used to make informed decisions and estimate the effort required for the PBI.</w:t>
+        <w:t>knowledge before starting the development of a Product Backlog Item (PBI). Spikes are often used when the team needs to explore a new technology, research a solution, or conduct experiments to gather information. The outcome of a Spike is the knowledge gained, which can then be used to make informed decisions and estimate the effort required for the PBI.</w:t>
       </w:r>
     </w:p>
     <w:p>

</xml_diff>